<commit_message>
“modificaciones(cod) opción 5 – Laboratorio 9”.
</commit_message>
<xml_diff>
--- a/Docs/Observaciones-Lab 9.docx
+++ b/Docs/Observaciones-Lab 9.docx
@@ -1,6 +1,6 @@
 
 <file path=word/document.xml><?xml version="1.0" encoding="utf-8"?>
-<w:document xmlns:wpc="http://schemas.microsoft.com/office/word/2010/wordprocessingCanvas" xmlns:cx="http://schemas.microsoft.com/office/drawing/2014/chartex" xmlns:cx1="http://schemas.microsoft.com/office/drawing/2015/9/8/chartex" xmlns:cx2="http://schemas.microsoft.com/office/drawing/2015/10/21/chartex" xmlns:cx3="http://schemas.microsoft.com/office/drawing/2016/5/9/chartex" xmlns:cx4="http://schemas.microsoft.com/office/drawing/2016/5/10/chartex" xmlns:cx5="http://schemas.microsoft.com/office/drawing/2016/5/11/chartex" xmlns:cx6="http://schemas.microsoft.com/office/drawing/2016/5/12/chartex" xmlns:cx7="http://schemas.microsoft.com/office/drawing/2016/5/13/chartex" xmlns:cx8="http://schemas.microsoft.com/office/drawing/2016/5/14/chartex" xmlns:mc="http://schemas.openxmlformats.org/markup-compatibility/2006" xmlns:aink="http://schemas.microsoft.com/office/drawing/2016/ink" xmlns:am3d="http://schemas.microsoft.com/office/drawing/2017/model3d" xmlns:o="urn:schemas-microsoft-com:office:office" xmlns:oel="http://schemas.microsoft.com/office/2019/extlst" xmlns:r="http://schemas.openxmlformats.org/officeDocument/2006/relationships" xmlns:m="http://schemas.openxmlformats.org/officeDocument/2006/math" xmlns:v="urn:schemas-microsoft-com:vml" xmlns:wp14="http://schemas.microsoft.com/office/word/2010/wordprocessingDrawing" xmlns:wp="http://schemas.openxmlformats.org/drawingml/2006/wordprocessingDrawing" xmlns:w10="urn:schemas-microsoft-com:office:word" xmlns:w="http://schemas.openxmlformats.org/wordprocessingml/2006/main" xmlns:w14="http://schemas.microsoft.com/office/word/2010/wordml" xmlns:w15="http://schemas.microsoft.com/office/word/2012/wordml" xmlns:w16cex="http://schemas.microsoft.com/office/word/2018/wordml/cex" xmlns:w16cid="http://schemas.microsoft.com/office/word/2016/wordml/cid" xmlns:w16="http://schemas.microsoft.com/office/word/2018/wordml" xmlns:w16du="http://schemas.microsoft.com/office/word/2023/wordml/word16du" xmlns:w16sdtdh="http://schemas.microsoft.com/office/word/2020/wordml/sdtdatahash" xmlns:w16se="http://schemas.microsoft.com/office/word/2015/wordml/symex" xmlns:wpg="http://schemas.microsoft.com/office/word/2010/wordprocessingGroup" xmlns:wpi="http://schemas.microsoft.com/office/word/2010/wordprocessingInk" xmlns:wne="http://schemas.microsoft.com/office/word/2006/wordml" xmlns:wps="http://schemas.microsoft.com/office/word/2010/wordprocessingShape" mc:Ignorable="w14 w15 w16se w16cid w16 w16cex w16sdtdh wp14">
+<w:document xmlns:wpc="http://schemas.microsoft.com/office/word/2010/wordprocessingCanvas" xmlns:cx="http://schemas.microsoft.com/office/drawing/2014/chartex" xmlns:cx1="http://schemas.microsoft.com/office/drawing/2015/9/8/chartex" xmlns:cx2="http://schemas.microsoft.com/office/drawing/2015/10/21/chartex" xmlns:cx3="http://schemas.microsoft.com/office/drawing/2016/5/9/chartex" xmlns:cx4="http://schemas.microsoft.com/office/drawing/2016/5/10/chartex" xmlns:cx5="http://schemas.microsoft.com/office/drawing/2016/5/11/chartex" xmlns:cx6="http://schemas.microsoft.com/office/drawing/2016/5/12/chartex" xmlns:cx7="http://schemas.microsoft.com/office/drawing/2016/5/13/chartex" xmlns:cx8="http://schemas.microsoft.com/office/drawing/2016/5/14/chartex" xmlns:mc="http://schemas.openxmlformats.org/markup-compatibility/2006" xmlns:aink="http://schemas.microsoft.com/office/drawing/2016/ink" xmlns:am3d="http://schemas.microsoft.com/office/drawing/2017/model3d" xmlns:o="urn:schemas-microsoft-com:office:office" xmlns:r="http://schemas.openxmlformats.org/officeDocument/2006/relationships" xmlns:m="http://schemas.openxmlformats.org/officeDocument/2006/math" xmlns:v="urn:schemas-microsoft-com:vml" xmlns:wp14="http://schemas.microsoft.com/office/word/2010/wordprocessingDrawing" xmlns:wp="http://schemas.openxmlformats.org/drawingml/2006/wordprocessingDrawing" xmlns:w10="urn:schemas-microsoft-com:office:word" xmlns:w="http://schemas.openxmlformats.org/wordprocessingml/2006/main" xmlns:w14="http://schemas.microsoft.com/office/word/2010/wordml" xmlns:w15="http://schemas.microsoft.com/office/word/2012/wordml" xmlns:w16cex="http://schemas.microsoft.com/office/word/2018/wordml/cex" xmlns:w16cid="http://schemas.microsoft.com/office/word/2016/wordml/cid" xmlns:w16="http://schemas.microsoft.com/office/word/2018/wordml" xmlns:w16sdtdh="http://schemas.microsoft.com/office/word/2020/wordml/sdtdatahash" xmlns:w16se="http://schemas.microsoft.com/office/word/2015/wordml/symex" xmlns:wpg="http://schemas.microsoft.com/office/word/2010/wordprocessingGroup" xmlns:wpi="http://schemas.microsoft.com/office/word/2010/wordprocessingInk" xmlns:wne="http://schemas.microsoft.com/office/word/2006/wordml" xmlns:wps="http://schemas.microsoft.com/office/word/2010/wordprocessingShape" mc:Ignorable="w14 w15 w16se w16cid w16 w16cex w16sdtdh wp14">
   <w:body>
     <w:p>
       <w:pPr>
@@ -148,12 +148,20 @@
     </w:p>
     <w:p>
       <w:pPr>
+        <w:ind w:left="360"/>
         <w:jc w:val="both"/>
         <w:rPr>
           <w:rFonts w:cstheme="minorHAnsi"/>
           <w:lang w:val="es-CO" w:eastAsia="es-CO"/>
         </w:rPr>
       </w:pPr>
+      <w:r>
+        <w:rPr>
+          <w:rFonts w:cstheme="minorHAnsi"/>
+          <w:lang w:val="es-CO" w:eastAsia="es-CO"/>
+        </w:rPr>
+        <w:t>Se puede observar como la altura del RBT es menor a la del BST, esto debido a que el RBT esta diseñado para uqe el arbol sea equilibrado al 100% y el BST no</w:t>
+      </w:r>
     </w:p>
     <w:p>
       <w:pPr>
@@ -254,6 +262,7 @@
     </w:p>
     <w:p>
       <w:pPr>
+        <w:ind w:left="360"/>
         <w:rPr>
           <w:rFonts w:cstheme="minorHAnsi"/>
           <w:lang w:val="es-CO" w:eastAsia="es-CO"/>
@@ -330,6 +339,7 @@
     </w:p>
     <w:p>
       <w:pPr>
+        <w:ind w:left="360"/>
         <w:rPr>
           <w:rFonts w:cstheme="minorHAnsi"/>
           <w:lang w:eastAsia="es-CO"/>
@@ -358,6 +368,7 @@
     </w:p>
     <w:p>
       <w:pPr>
+        <w:ind w:left="360"/>
         <w:jc w:val="both"/>
         <w:rPr>
           <w:rFonts w:cstheme="minorHAnsi"/>
@@ -385,7 +396,7 @@
 </file>
 
 <file path=word/endnotes.xml><?xml version="1.0" encoding="utf-8"?>
-<w:endnotes xmlns:wpc="http://schemas.microsoft.com/office/word/2010/wordprocessingCanvas" xmlns:cx="http://schemas.microsoft.com/office/drawing/2014/chartex" xmlns:cx1="http://schemas.microsoft.com/office/drawing/2015/9/8/chartex" xmlns:cx2="http://schemas.microsoft.com/office/drawing/2015/10/21/chartex" xmlns:cx3="http://schemas.microsoft.com/office/drawing/2016/5/9/chartex" xmlns:cx4="http://schemas.microsoft.com/office/drawing/2016/5/10/chartex" xmlns:cx5="http://schemas.microsoft.com/office/drawing/2016/5/11/chartex" xmlns:cx6="http://schemas.microsoft.com/office/drawing/2016/5/12/chartex" xmlns:cx7="http://schemas.microsoft.com/office/drawing/2016/5/13/chartex" xmlns:cx8="http://schemas.microsoft.com/office/drawing/2016/5/14/chartex" xmlns:mc="http://schemas.openxmlformats.org/markup-compatibility/2006" xmlns:aink="http://schemas.microsoft.com/office/drawing/2016/ink" xmlns:am3d="http://schemas.microsoft.com/office/drawing/2017/model3d" xmlns:o="urn:schemas-microsoft-com:office:office" xmlns:oel="http://schemas.microsoft.com/office/2019/extlst" xmlns:r="http://schemas.openxmlformats.org/officeDocument/2006/relationships" xmlns:m="http://schemas.openxmlformats.org/officeDocument/2006/math" xmlns:v="urn:schemas-microsoft-com:vml" xmlns:wp14="http://schemas.microsoft.com/office/word/2010/wordprocessingDrawing" xmlns:wp="http://schemas.openxmlformats.org/drawingml/2006/wordprocessingDrawing" xmlns:w10="urn:schemas-microsoft-com:office:word" xmlns:w="http://schemas.openxmlformats.org/wordprocessingml/2006/main" xmlns:w14="http://schemas.microsoft.com/office/word/2010/wordml" xmlns:w15="http://schemas.microsoft.com/office/word/2012/wordml" xmlns:w16cex="http://schemas.microsoft.com/office/word/2018/wordml/cex" xmlns:w16cid="http://schemas.microsoft.com/office/word/2016/wordml/cid" xmlns:w16="http://schemas.microsoft.com/office/word/2018/wordml" xmlns:w16du="http://schemas.microsoft.com/office/word/2023/wordml/word16du" xmlns:w16sdtdh="http://schemas.microsoft.com/office/word/2020/wordml/sdtdatahash" xmlns:w16se="http://schemas.microsoft.com/office/word/2015/wordml/symex" xmlns:wpg="http://schemas.microsoft.com/office/word/2010/wordprocessingGroup" xmlns:wpi="http://schemas.microsoft.com/office/word/2010/wordprocessingInk" xmlns:wne="http://schemas.microsoft.com/office/word/2006/wordml" xmlns:wps="http://schemas.microsoft.com/office/word/2010/wordprocessingShape" mc:Ignorable="w14 w15 w16se w16cid w16 w16cex w16sdtdh wp14">
+<w:endnotes xmlns:wpc="http://schemas.microsoft.com/office/word/2010/wordprocessingCanvas" xmlns:cx="http://schemas.microsoft.com/office/drawing/2014/chartex" xmlns:cx1="http://schemas.microsoft.com/office/drawing/2015/9/8/chartex" xmlns:cx2="http://schemas.microsoft.com/office/drawing/2015/10/21/chartex" xmlns:cx3="http://schemas.microsoft.com/office/drawing/2016/5/9/chartex" xmlns:cx4="http://schemas.microsoft.com/office/drawing/2016/5/10/chartex" xmlns:cx5="http://schemas.microsoft.com/office/drawing/2016/5/11/chartex" xmlns:cx6="http://schemas.microsoft.com/office/drawing/2016/5/12/chartex" xmlns:cx7="http://schemas.microsoft.com/office/drawing/2016/5/13/chartex" xmlns:cx8="http://schemas.microsoft.com/office/drawing/2016/5/14/chartex" xmlns:mc="http://schemas.openxmlformats.org/markup-compatibility/2006" xmlns:aink="http://schemas.microsoft.com/office/drawing/2016/ink" xmlns:am3d="http://schemas.microsoft.com/office/drawing/2017/model3d" xmlns:o="urn:schemas-microsoft-com:office:office" xmlns:r="http://schemas.openxmlformats.org/officeDocument/2006/relationships" xmlns:m="http://schemas.openxmlformats.org/officeDocument/2006/math" xmlns:v="urn:schemas-microsoft-com:vml" xmlns:wp14="http://schemas.microsoft.com/office/word/2010/wordprocessingDrawing" xmlns:wp="http://schemas.openxmlformats.org/drawingml/2006/wordprocessingDrawing" xmlns:w10="urn:schemas-microsoft-com:office:word" xmlns:w="http://schemas.openxmlformats.org/wordprocessingml/2006/main" xmlns:w14="http://schemas.microsoft.com/office/word/2010/wordml" xmlns:w15="http://schemas.microsoft.com/office/word/2012/wordml" xmlns:w16cex="http://schemas.microsoft.com/office/word/2018/wordml/cex" xmlns:w16cid="http://schemas.microsoft.com/office/word/2016/wordml/cid" xmlns:w16="http://schemas.microsoft.com/office/word/2018/wordml" xmlns:w16sdtdh="http://schemas.microsoft.com/office/word/2020/wordml/sdtdatahash" xmlns:w16se="http://schemas.microsoft.com/office/word/2015/wordml/symex" xmlns:wpg="http://schemas.microsoft.com/office/word/2010/wordprocessingGroup" xmlns:wpi="http://schemas.microsoft.com/office/word/2010/wordprocessingInk" xmlns:wne="http://schemas.microsoft.com/office/word/2006/wordml" xmlns:wps="http://schemas.microsoft.com/office/word/2010/wordprocessingShape" mc:Ignorable="w14 w15 w16se w16cid w16 w16cex w16sdtdh wp14">
   <w:endnote w:type="separator" w:id="-1">
     <w:p>
       <w:pPr>
@@ -410,7 +421,7 @@
 </file>
 
 <file path=word/footnotes.xml><?xml version="1.0" encoding="utf-8"?>
-<w:footnotes xmlns:wpc="http://schemas.microsoft.com/office/word/2010/wordprocessingCanvas" xmlns:cx="http://schemas.microsoft.com/office/drawing/2014/chartex" xmlns:cx1="http://schemas.microsoft.com/office/drawing/2015/9/8/chartex" xmlns:cx2="http://schemas.microsoft.com/office/drawing/2015/10/21/chartex" xmlns:cx3="http://schemas.microsoft.com/office/drawing/2016/5/9/chartex" xmlns:cx4="http://schemas.microsoft.com/office/drawing/2016/5/10/chartex" xmlns:cx5="http://schemas.microsoft.com/office/drawing/2016/5/11/chartex" xmlns:cx6="http://schemas.microsoft.com/office/drawing/2016/5/12/chartex" xmlns:cx7="http://schemas.microsoft.com/office/drawing/2016/5/13/chartex" xmlns:cx8="http://schemas.microsoft.com/office/drawing/2016/5/14/chartex" xmlns:mc="http://schemas.openxmlformats.org/markup-compatibility/2006" xmlns:aink="http://schemas.microsoft.com/office/drawing/2016/ink" xmlns:am3d="http://schemas.microsoft.com/office/drawing/2017/model3d" xmlns:o="urn:schemas-microsoft-com:office:office" xmlns:oel="http://schemas.microsoft.com/office/2019/extlst" xmlns:r="http://schemas.openxmlformats.org/officeDocument/2006/relationships" xmlns:m="http://schemas.openxmlformats.org/officeDocument/2006/math" xmlns:v="urn:schemas-microsoft-com:vml" xmlns:wp14="http://schemas.microsoft.com/office/word/2010/wordprocessingDrawing" xmlns:wp="http://schemas.openxmlformats.org/drawingml/2006/wordprocessingDrawing" xmlns:w10="urn:schemas-microsoft-com:office:word" xmlns:w="http://schemas.openxmlformats.org/wordprocessingml/2006/main" xmlns:w14="http://schemas.microsoft.com/office/word/2010/wordml" xmlns:w15="http://schemas.microsoft.com/office/word/2012/wordml" xmlns:w16cex="http://schemas.microsoft.com/office/word/2018/wordml/cex" xmlns:w16cid="http://schemas.microsoft.com/office/word/2016/wordml/cid" xmlns:w16="http://schemas.microsoft.com/office/word/2018/wordml" xmlns:w16du="http://schemas.microsoft.com/office/word/2023/wordml/word16du" xmlns:w16sdtdh="http://schemas.microsoft.com/office/word/2020/wordml/sdtdatahash" xmlns:w16se="http://schemas.microsoft.com/office/word/2015/wordml/symex" xmlns:wpg="http://schemas.microsoft.com/office/word/2010/wordprocessingGroup" xmlns:wpi="http://schemas.microsoft.com/office/word/2010/wordprocessingInk" xmlns:wne="http://schemas.microsoft.com/office/word/2006/wordml" xmlns:wps="http://schemas.microsoft.com/office/word/2010/wordprocessingShape" mc:Ignorable="w14 w15 w16se w16cid w16 w16cex w16sdtdh wp14">
+<w:footnotes xmlns:wpc="http://schemas.microsoft.com/office/word/2010/wordprocessingCanvas" xmlns:cx="http://schemas.microsoft.com/office/drawing/2014/chartex" xmlns:cx1="http://schemas.microsoft.com/office/drawing/2015/9/8/chartex" xmlns:cx2="http://schemas.microsoft.com/office/drawing/2015/10/21/chartex" xmlns:cx3="http://schemas.microsoft.com/office/drawing/2016/5/9/chartex" xmlns:cx4="http://schemas.microsoft.com/office/drawing/2016/5/10/chartex" xmlns:cx5="http://schemas.microsoft.com/office/drawing/2016/5/11/chartex" xmlns:cx6="http://schemas.microsoft.com/office/drawing/2016/5/12/chartex" xmlns:cx7="http://schemas.microsoft.com/office/drawing/2016/5/13/chartex" xmlns:cx8="http://schemas.microsoft.com/office/drawing/2016/5/14/chartex" xmlns:mc="http://schemas.openxmlformats.org/markup-compatibility/2006" xmlns:aink="http://schemas.microsoft.com/office/drawing/2016/ink" xmlns:am3d="http://schemas.microsoft.com/office/drawing/2017/model3d" xmlns:o="urn:schemas-microsoft-com:office:office" xmlns:r="http://schemas.openxmlformats.org/officeDocument/2006/relationships" xmlns:m="http://schemas.openxmlformats.org/officeDocument/2006/math" xmlns:v="urn:schemas-microsoft-com:vml" xmlns:wp14="http://schemas.microsoft.com/office/word/2010/wordprocessingDrawing" xmlns:wp="http://schemas.openxmlformats.org/drawingml/2006/wordprocessingDrawing" xmlns:w10="urn:schemas-microsoft-com:office:word" xmlns:w="http://schemas.openxmlformats.org/wordprocessingml/2006/main" xmlns:w14="http://schemas.microsoft.com/office/word/2010/wordml" xmlns:w15="http://schemas.microsoft.com/office/word/2012/wordml" xmlns:w16cex="http://schemas.microsoft.com/office/word/2018/wordml/cex" xmlns:w16cid="http://schemas.microsoft.com/office/word/2016/wordml/cid" xmlns:w16="http://schemas.microsoft.com/office/word/2018/wordml" xmlns:w16sdtdh="http://schemas.microsoft.com/office/word/2020/wordml/sdtdatahash" xmlns:w16se="http://schemas.microsoft.com/office/word/2015/wordml/symex" xmlns:wpg="http://schemas.microsoft.com/office/word/2010/wordprocessingGroup" xmlns:wpi="http://schemas.microsoft.com/office/word/2010/wordprocessingInk" xmlns:wne="http://schemas.microsoft.com/office/word/2006/wordml" xmlns:wps="http://schemas.microsoft.com/office/word/2010/wordprocessingShape" mc:Ignorable="w14 w15 w16se w16cid w16 w16cex w16sdtdh wp14">
   <w:footnote w:type="separator" w:id="-1">
     <w:p>
       <w:pPr>
@@ -435,7 +446,7 @@
 </file>
 
 <file path=word/numbering.xml><?xml version="1.0" encoding="utf-8"?>
-<w:numbering xmlns:wpc="http://schemas.microsoft.com/office/word/2010/wordprocessingCanvas" xmlns:cx="http://schemas.microsoft.com/office/drawing/2014/chartex" xmlns:cx1="http://schemas.microsoft.com/office/drawing/2015/9/8/chartex" xmlns:cx2="http://schemas.microsoft.com/office/drawing/2015/10/21/chartex" xmlns:cx3="http://schemas.microsoft.com/office/drawing/2016/5/9/chartex" xmlns:cx4="http://schemas.microsoft.com/office/drawing/2016/5/10/chartex" xmlns:cx5="http://schemas.microsoft.com/office/drawing/2016/5/11/chartex" xmlns:cx6="http://schemas.microsoft.com/office/drawing/2016/5/12/chartex" xmlns:cx7="http://schemas.microsoft.com/office/drawing/2016/5/13/chartex" xmlns:cx8="http://schemas.microsoft.com/office/drawing/2016/5/14/chartex" xmlns:mc="http://schemas.openxmlformats.org/markup-compatibility/2006" xmlns:aink="http://schemas.microsoft.com/office/drawing/2016/ink" xmlns:am3d="http://schemas.microsoft.com/office/drawing/2017/model3d" xmlns:o="urn:schemas-microsoft-com:office:office" xmlns:oel="http://schemas.microsoft.com/office/2019/extlst" xmlns:r="http://schemas.openxmlformats.org/officeDocument/2006/relationships" xmlns:m="http://schemas.openxmlformats.org/officeDocument/2006/math" xmlns:v="urn:schemas-microsoft-com:vml" xmlns:wp14="http://schemas.microsoft.com/office/word/2010/wordprocessingDrawing" xmlns:wp="http://schemas.openxmlformats.org/drawingml/2006/wordprocessingDrawing" xmlns:w10="urn:schemas-microsoft-com:office:word" xmlns:w="http://schemas.openxmlformats.org/wordprocessingml/2006/main" xmlns:w14="http://schemas.microsoft.com/office/word/2010/wordml" xmlns:w15="http://schemas.microsoft.com/office/word/2012/wordml" xmlns:w16cex="http://schemas.microsoft.com/office/word/2018/wordml/cex" xmlns:w16cid="http://schemas.microsoft.com/office/word/2016/wordml/cid" xmlns:w16="http://schemas.microsoft.com/office/word/2018/wordml" xmlns:w16du="http://schemas.microsoft.com/office/word/2023/wordml/word16du" xmlns:w16sdtdh="http://schemas.microsoft.com/office/word/2020/wordml/sdtdatahash" xmlns:w16se="http://schemas.microsoft.com/office/word/2015/wordml/symex" xmlns:wpg="http://schemas.microsoft.com/office/word/2010/wordprocessingGroup" xmlns:wpi="http://schemas.microsoft.com/office/word/2010/wordprocessingInk" xmlns:wne="http://schemas.microsoft.com/office/word/2006/wordml" xmlns:wps="http://schemas.microsoft.com/office/word/2010/wordprocessingShape" mc:Ignorable="w14 w15 w16se w16cid w16 w16cex w16sdtdh wp14">
+<w:numbering xmlns:wpc="http://schemas.microsoft.com/office/word/2010/wordprocessingCanvas" xmlns:cx="http://schemas.microsoft.com/office/drawing/2014/chartex" xmlns:cx1="http://schemas.microsoft.com/office/drawing/2015/9/8/chartex" xmlns:cx2="http://schemas.microsoft.com/office/drawing/2015/10/21/chartex" xmlns:cx3="http://schemas.microsoft.com/office/drawing/2016/5/9/chartex" xmlns:cx4="http://schemas.microsoft.com/office/drawing/2016/5/10/chartex" xmlns:cx5="http://schemas.microsoft.com/office/drawing/2016/5/11/chartex" xmlns:cx6="http://schemas.microsoft.com/office/drawing/2016/5/12/chartex" xmlns:cx7="http://schemas.microsoft.com/office/drawing/2016/5/13/chartex" xmlns:cx8="http://schemas.microsoft.com/office/drawing/2016/5/14/chartex" xmlns:mc="http://schemas.openxmlformats.org/markup-compatibility/2006" xmlns:aink="http://schemas.microsoft.com/office/drawing/2016/ink" xmlns:am3d="http://schemas.microsoft.com/office/drawing/2017/model3d" xmlns:o="urn:schemas-microsoft-com:office:office" xmlns:r="http://schemas.openxmlformats.org/officeDocument/2006/relationships" xmlns:m="http://schemas.openxmlformats.org/officeDocument/2006/math" xmlns:v="urn:schemas-microsoft-com:vml" xmlns:wp14="http://schemas.microsoft.com/office/word/2010/wordprocessingDrawing" xmlns:wp="http://schemas.openxmlformats.org/drawingml/2006/wordprocessingDrawing" xmlns:w10="urn:schemas-microsoft-com:office:word" xmlns:w="http://schemas.openxmlformats.org/wordprocessingml/2006/main" xmlns:w14="http://schemas.microsoft.com/office/word/2010/wordml" xmlns:w15="http://schemas.microsoft.com/office/word/2012/wordml" xmlns:w16cex="http://schemas.microsoft.com/office/word/2018/wordml/cex" xmlns:w16cid="http://schemas.microsoft.com/office/word/2016/wordml/cid" xmlns:w16="http://schemas.microsoft.com/office/word/2018/wordml" xmlns:w16sdtdh="http://schemas.microsoft.com/office/word/2020/wordml/sdtdatahash" xmlns:w16se="http://schemas.microsoft.com/office/word/2015/wordml/symex" xmlns:wpg="http://schemas.microsoft.com/office/word/2010/wordprocessingGroup" xmlns:wpi="http://schemas.microsoft.com/office/word/2010/wordprocessingInk" xmlns:wne="http://schemas.microsoft.com/office/word/2006/wordml" xmlns:wps="http://schemas.microsoft.com/office/word/2010/wordprocessingShape" mc:Ignorable="w14 w15 w16se w16cid w16 w16cex w16sdtdh wp14">
   <w:abstractNum w:abstractNumId="0" w15:restartNumberingAfterBreak="0">
     <w:nsid w:val="002C41A3"/>
     <w:multiLevelType w:val="hybridMultilevel"/>
@@ -1885,49 +1896,49 @@
       </w:pPr>
     </w:lvl>
   </w:abstractNum>
-  <w:num w:numId="1" w16cid:durableId="670062722">
+  <w:num w:numId="1">
     <w:abstractNumId w:val="9"/>
   </w:num>
-  <w:num w:numId="2" w16cid:durableId="738597953">
+  <w:num w:numId="2">
     <w:abstractNumId w:val="2"/>
   </w:num>
-  <w:num w:numId="3" w16cid:durableId="1631740467">
+  <w:num w:numId="3">
     <w:abstractNumId w:val="10"/>
   </w:num>
-  <w:num w:numId="4" w16cid:durableId="635109986">
+  <w:num w:numId="4">
     <w:abstractNumId w:val="13"/>
   </w:num>
-  <w:num w:numId="5" w16cid:durableId="1050767660">
+  <w:num w:numId="5">
     <w:abstractNumId w:val="14"/>
   </w:num>
-  <w:num w:numId="6" w16cid:durableId="1216894168">
+  <w:num w:numId="6">
     <w:abstractNumId w:val="1"/>
   </w:num>
-  <w:num w:numId="7" w16cid:durableId="1103187417">
+  <w:num w:numId="7">
     <w:abstractNumId w:val="8"/>
   </w:num>
-  <w:num w:numId="8" w16cid:durableId="1648702066">
+  <w:num w:numId="8">
     <w:abstractNumId w:val="12"/>
   </w:num>
-  <w:num w:numId="9" w16cid:durableId="554242314">
+  <w:num w:numId="9">
     <w:abstractNumId w:val="3"/>
   </w:num>
-  <w:num w:numId="10" w16cid:durableId="2138065139">
+  <w:num w:numId="10">
     <w:abstractNumId w:val="6"/>
   </w:num>
-  <w:num w:numId="11" w16cid:durableId="1059748020">
+  <w:num w:numId="11">
     <w:abstractNumId w:val="11"/>
   </w:num>
-  <w:num w:numId="12" w16cid:durableId="1140535429">
+  <w:num w:numId="12">
     <w:abstractNumId w:val="5"/>
   </w:num>
-  <w:num w:numId="13" w16cid:durableId="1928297985">
+  <w:num w:numId="13">
     <w:abstractNumId w:val="4"/>
   </w:num>
-  <w:num w:numId="14" w16cid:durableId="327904040">
+  <w:num w:numId="14">
     <w:abstractNumId w:val="7"/>
   </w:num>
-  <w:num w:numId="15" w16cid:durableId="1146320544">
+  <w:num w:numId="15">
     <w:abstractNumId w:val="0"/>
   </w:num>
 </w:numbering>
@@ -2973,14 +2984,12 @@
 </file>
 
 <file path=customXml/item1.xml><?xml version="1.0" encoding="utf-8"?>
-<p:properties xmlns:p="http://schemas.microsoft.com/office/2006/metadata/properties" xmlns:xsi="http://www.w3.org/2001/XMLSchema-instance" xmlns:pc="http://schemas.microsoft.com/office/infopath/2007/PartnerControls">
-  <documentManagement>
-    <TaxCatchAll xmlns="85e30bcc-d76c-4413-8e4d-2dce22fb0743" xsi:nil="true"/>
-    <lcf76f155ced4ddcb4097134ff3c332f xmlns="164883f8-7691-4ecf-b54a-664c0d0edefe">
-      <Terms xmlns="http://schemas.microsoft.com/office/infopath/2007/PartnerControls"/>
-    </lcf76f155ced4ddcb4097134ff3c332f>
-  </documentManagement>
-</p:properties>
+<?mso-contentType ?>
+<FormTemplates xmlns="http://schemas.microsoft.com/sharepoint/v3/contenttype/forms">
+  <Display>DocumentLibraryForm</Display>
+  <Edit>DocumentLibraryForm</Edit>
+  <New>DocumentLibraryForm</New>
+</FormTemplates>
 </file>
 
 <file path=customXml/item2.xml><?xml version="1.0" encoding="utf-8"?>
@@ -3221,21 +3230,20 @@
 </file>
 
 <file path=customXml/item3.xml><?xml version="1.0" encoding="utf-8"?>
-<?mso-contentType ?>
-<FormTemplates xmlns="http://schemas.microsoft.com/sharepoint/v3/contenttype/forms">
-  <Display>DocumentLibraryForm</Display>
-  <Edit>DocumentLibraryForm</Edit>
-  <New>DocumentLibraryForm</New>
-</FormTemplates>
+<p:properties xmlns:p="http://schemas.microsoft.com/office/2006/metadata/properties" xmlns:xsi="http://www.w3.org/2001/XMLSchema-instance" xmlns:pc="http://schemas.microsoft.com/office/infopath/2007/PartnerControls">
+  <documentManagement>
+    <TaxCatchAll xmlns="85e30bcc-d76c-4413-8e4d-2dce22fb0743" xsi:nil="true"/>
+    <lcf76f155ced4ddcb4097134ff3c332f xmlns="164883f8-7691-4ecf-b54a-664c0d0edefe">
+      <Terms xmlns="http://schemas.microsoft.com/office/infopath/2007/PartnerControls"/>
+    </lcf76f155ced4ddcb4097134ff3c332f>
+  </documentManagement>
+</p:properties>
 </file>
 
 <file path=customXml/itemProps1.xml><?xml version="1.0" encoding="utf-8"?>
-<ds:datastoreItem xmlns:ds="http://schemas.openxmlformats.org/officeDocument/2006/customXml" ds:itemID="{8542EACB-7939-45C8-99C3-B6897CA7A7EF}">
+<ds:datastoreItem xmlns:ds="http://schemas.openxmlformats.org/officeDocument/2006/customXml" ds:itemID="{1F59EA8B-1FA8-40D2-A8B0-61B9CE1E4579}">
   <ds:schemaRefs>
-    <ds:schemaRef ds:uri="http://schemas.microsoft.com/office/2006/metadata/properties"/>
-    <ds:schemaRef ds:uri="http://schemas.microsoft.com/office/infopath/2007/PartnerControls"/>
-    <ds:schemaRef ds:uri="85e30bcc-d76c-4413-8e4d-2dce22fb0743"/>
-    <ds:schemaRef ds:uri="164883f8-7691-4ecf-b54a-664c0d0edefe"/>
+    <ds:schemaRef ds:uri="http://schemas.microsoft.com/sharepoint/v3/contenttype/forms"/>
   </ds:schemaRefs>
 </ds:datastoreItem>
 </file>
@@ -3260,9 +3268,12 @@
 </file>
 
 <file path=customXml/itemProps3.xml><?xml version="1.0" encoding="utf-8"?>
-<ds:datastoreItem xmlns:ds="http://schemas.openxmlformats.org/officeDocument/2006/customXml" ds:itemID="{1F59EA8B-1FA8-40D2-A8B0-61B9CE1E4579}">
+<ds:datastoreItem xmlns:ds="http://schemas.openxmlformats.org/officeDocument/2006/customXml" ds:itemID="{8542EACB-7939-45C8-99C3-B6897CA7A7EF}">
   <ds:schemaRefs>
-    <ds:schemaRef ds:uri="http://schemas.microsoft.com/sharepoint/v3/contenttype/forms"/>
+    <ds:schemaRef ds:uri="http://schemas.microsoft.com/office/2006/metadata/properties"/>
+    <ds:schemaRef ds:uri="http://schemas.microsoft.com/office/infopath/2007/PartnerControls"/>
+    <ds:schemaRef ds:uri="85e30bcc-d76c-4413-8e4d-2dce22fb0743"/>
+    <ds:schemaRef ds:uri="164883f8-7691-4ecf-b54a-664c0d0edefe"/>
   </ds:schemaRefs>
 </ds:datastoreItem>
 </file>
</xml_diff>

<commit_message>
modificaciones opción 5 – Laboratorio 9
</commit_message>
<xml_diff>
--- a/Docs/Observaciones-Lab 9.docx
+++ b/Docs/Observaciones-Lab 9.docx
@@ -1,6 +1,6 @@
 
 <file path=word/document.xml><?xml version="1.0" encoding="utf-8"?>
-<w:document xmlns:wpc="http://schemas.microsoft.com/office/word/2010/wordprocessingCanvas" xmlns:cx="http://schemas.microsoft.com/office/drawing/2014/chartex" xmlns:cx1="http://schemas.microsoft.com/office/drawing/2015/9/8/chartex" xmlns:cx2="http://schemas.microsoft.com/office/drawing/2015/10/21/chartex" xmlns:cx3="http://schemas.microsoft.com/office/drawing/2016/5/9/chartex" xmlns:cx4="http://schemas.microsoft.com/office/drawing/2016/5/10/chartex" xmlns:cx5="http://schemas.microsoft.com/office/drawing/2016/5/11/chartex" xmlns:cx6="http://schemas.microsoft.com/office/drawing/2016/5/12/chartex" xmlns:cx7="http://schemas.microsoft.com/office/drawing/2016/5/13/chartex" xmlns:cx8="http://schemas.microsoft.com/office/drawing/2016/5/14/chartex" xmlns:mc="http://schemas.openxmlformats.org/markup-compatibility/2006" xmlns:aink="http://schemas.microsoft.com/office/drawing/2016/ink" xmlns:am3d="http://schemas.microsoft.com/office/drawing/2017/model3d" xmlns:o="urn:schemas-microsoft-com:office:office" xmlns:r="http://schemas.openxmlformats.org/officeDocument/2006/relationships" xmlns:m="http://schemas.openxmlformats.org/officeDocument/2006/math" xmlns:v="urn:schemas-microsoft-com:vml" xmlns:wp14="http://schemas.microsoft.com/office/word/2010/wordprocessingDrawing" xmlns:wp="http://schemas.openxmlformats.org/drawingml/2006/wordprocessingDrawing" xmlns:w10="urn:schemas-microsoft-com:office:word" xmlns:w="http://schemas.openxmlformats.org/wordprocessingml/2006/main" xmlns:w14="http://schemas.microsoft.com/office/word/2010/wordml" xmlns:w15="http://schemas.microsoft.com/office/word/2012/wordml" xmlns:w16cex="http://schemas.microsoft.com/office/word/2018/wordml/cex" xmlns:w16cid="http://schemas.microsoft.com/office/word/2016/wordml/cid" xmlns:w16="http://schemas.microsoft.com/office/word/2018/wordml" xmlns:w16sdtdh="http://schemas.microsoft.com/office/word/2020/wordml/sdtdatahash" xmlns:w16se="http://schemas.microsoft.com/office/word/2015/wordml/symex" xmlns:wpg="http://schemas.microsoft.com/office/word/2010/wordprocessingGroup" xmlns:wpi="http://schemas.microsoft.com/office/word/2010/wordprocessingInk" xmlns:wne="http://schemas.microsoft.com/office/word/2006/wordml" xmlns:wps="http://schemas.microsoft.com/office/word/2010/wordprocessingShape" mc:Ignorable="w14 w15 w16se w16cid w16 w16cex w16sdtdh wp14">
+<w:document xmlns:wpc="http://schemas.microsoft.com/office/word/2010/wordprocessingCanvas" xmlns:cx="http://schemas.microsoft.com/office/drawing/2014/chartex" xmlns:cx1="http://schemas.microsoft.com/office/drawing/2015/9/8/chartex" xmlns:cx2="http://schemas.microsoft.com/office/drawing/2015/10/21/chartex" xmlns:cx3="http://schemas.microsoft.com/office/drawing/2016/5/9/chartex" xmlns:cx4="http://schemas.microsoft.com/office/drawing/2016/5/10/chartex" xmlns:cx5="http://schemas.microsoft.com/office/drawing/2016/5/11/chartex" xmlns:cx6="http://schemas.microsoft.com/office/drawing/2016/5/12/chartex" xmlns:cx7="http://schemas.microsoft.com/office/drawing/2016/5/13/chartex" xmlns:cx8="http://schemas.microsoft.com/office/drawing/2016/5/14/chartex" xmlns:mc="http://schemas.openxmlformats.org/markup-compatibility/2006" xmlns:aink="http://schemas.microsoft.com/office/drawing/2016/ink" xmlns:am3d="http://schemas.microsoft.com/office/drawing/2017/model3d" xmlns:o="urn:schemas-microsoft-com:office:office" xmlns:oel="http://schemas.microsoft.com/office/2019/extlst" xmlns:r="http://schemas.openxmlformats.org/officeDocument/2006/relationships" xmlns:m="http://schemas.openxmlformats.org/officeDocument/2006/math" xmlns:v="urn:schemas-microsoft-com:vml" xmlns:wp14="http://schemas.microsoft.com/office/word/2010/wordprocessingDrawing" xmlns:wp="http://schemas.openxmlformats.org/drawingml/2006/wordprocessingDrawing" xmlns:w10="urn:schemas-microsoft-com:office:word" xmlns:w="http://schemas.openxmlformats.org/wordprocessingml/2006/main" xmlns:w14="http://schemas.microsoft.com/office/word/2010/wordml" xmlns:w15="http://schemas.microsoft.com/office/word/2012/wordml" xmlns:w16cex="http://schemas.microsoft.com/office/word/2018/wordml/cex" xmlns:w16cid="http://schemas.microsoft.com/office/word/2016/wordml/cid" xmlns:w16="http://schemas.microsoft.com/office/word/2018/wordml" xmlns:w16du="http://schemas.microsoft.com/office/word/2023/wordml/word16du" xmlns:w16sdtdh="http://schemas.microsoft.com/office/word/2020/wordml/sdtdatahash" xmlns:w16se="http://schemas.microsoft.com/office/word/2015/wordml/symex" xmlns:wpg="http://schemas.microsoft.com/office/word/2010/wordprocessingGroup" xmlns:wpi="http://schemas.microsoft.com/office/word/2010/wordprocessingInk" xmlns:wne="http://schemas.microsoft.com/office/word/2006/wordml" xmlns:wps="http://schemas.microsoft.com/office/word/2010/wordprocessingShape" mc:Ignorable="w14 w15 w16se w16cid w16 w16cex w16sdtdh wp14">
   <w:body>
     <w:p>
       <w:pPr>
@@ -9,7 +9,6 @@
         <w:rPr>
           <w:b/>
           <w:bCs/>
-          <w:noProof w:val="0"/>
           <w:lang w:val="es-CO"/>
         </w:rPr>
       </w:pPr>
@@ -17,7 +16,6 @@
         <w:rPr>
           <w:b/>
           <w:bCs/>
-          <w:noProof w:val="0"/>
           <w:lang w:val="es-CO"/>
         </w:rPr>
         <w:t>OBSERVACIONES DEL LA PRACTICA</w:t>
@@ -25,74 +23,86 @@
     </w:p>
     <w:p>
       <w:pPr>
-        <w:spacing w:after="0"/>
         <w:jc w:val="right"/>
         <w:rPr>
-          <w:noProof w:val="0"/>
-          <w:lang w:val="es-CO"/>
-        </w:rPr>
-      </w:pPr>
-      <w:r>
-        <w:rPr>
-          <w:noProof w:val="0"/>
-          <w:lang w:val="es-CO"/>
-        </w:rPr>
-        <w:t xml:space="preserve">Estudiante </w:t>
-      </w:r>
-      <w:r>
-        <w:rPr>
-          <w:noProof w:val="0"/>
-          <w:lang w:val="es-CO"/>
-        </w:rPr>
-        <w:t>1 Cod XXXX</w:t>
+          <w:lang w:val="es-CO" w:eastAsia="es-CO"/>
+        </w:rPr>
+      </w:pPr>
+      <w:r>
+        <w:rPr>
+          <w:lang w:val="es-CO" w:eastAsia="es-CO"/>
+        </w:rPr>
+        <w:t xml:space="preserve">1. </w:t>
+      </w:r>
+      <w:proofErr w:type="spellStart"/>
+      <w:r>
+        <w:rPr>
+          <w:lang w:val="es-CO" w:eastAsia="es-CO"/>
+        </w:rPr>
+        <w:t>Maria</w:t>
+      </w:r>
+      <w:proofErr w:type="spellEnd"/>
+      <w:r>
+        <w:rPr>
+          <w:lang w:val="es-CO" w:eastAsia="es-CO"/>
+        </w:rPr>
+        <w:t xml:space="preserve"> Paula </w:t>
+      </w:r>
+      <w:proofErr w:type="spellStart"/>
+      <w:r>
+        <w:rPr>
+          <w:lang w:val="es-CO" w:eastAsia="es-CO"/>
+        </w:rPr>
+        <w:t>Nizo</w:t>
+      </w:r>
+      <w:proofErr w:type="spellEnd"/>
+      <w:r>
+        <w:rPr>
+          <w:lang w:val="es-CO" w:eastAsia="es-CO"/>
+        </w:rPr>
+        <w:t xml:space="preserve"> Vega, m.nizo@uniandes.edu.co, 202213902</w:t>
       </w:r>
     </w:p>
     <w:p>
       <w:pPr>
-        <w:spacing w:after="0"/>
         <w:jc w:val="right"/>
         <w:rPr>
-          <w:noProof w:val="0"/>
-          <w:lang w:val="es-CO"/>
-        </w:rPr>
-      </w:pPr>
-      <w:r>
-        <w:rPr>
-          <w:noProof w:val="0"/>
-          <w:lang w:val="es-CO"/>
-        </w:rPr>
-        <w:t>Estudiante 2 Cod XXXX</w:t>
+          <w:lang w:eastAsia="es-CO"/>
+        </w:rPr>
+      </w:pPr>
+      <w:r>
+        <w:rPr>
+          <w:lang w:eastAsia="es-CO"/>
+        </w:rPr>
+        <w:t xml:space="preserve">2. Paul </w:t>
+      </w:r>
+      <w:proofErr w:type="spellStart"/>
+      <w:r>
+        <w:rPr>
+          <w:lang w:eastAsia="es-CO"/>
+        </w:rPr>
+        <w:t>Paffen</w:t>
+      </w:r>
+      <w:proofErr w:type="spellEnd"/>
+      <w:r>
+        <w:rPr>
+          <w:lang w:eastAsia="es-CO"/>
+        </w:rPr>
+        <w:t xml:space="preserve"> Suarez, p.paffen@uniandes.edu.co, 202222496</w:t>
       </w:r>
     </w:p>
     <w:p>
       <w:pPr>
-        <w:spacing w:after="0"/>
         <w:jc w:val="right"/>
         <w:rPr>
-          <w:noProof w:val="0"/>
-          <w:lang w:val="es-CO"/>
-        </w:rPr>
-      </w:pPr>
-      <w:r>
-        <w:rPr>
-          <w:noProof w:val="0"/>
-          <w:lang w:val="es-CO"/>
-        </w:rPr>
-        <w:t xml:space="preserve">Estudiante </w:t>
-      </w:r>
-      <w:r>
-        <w:rPr>
-          <w:noProof w:val="0"/>
-          <w:lang w:val="es-CO"/>
-        </w:rPr>
-        <w:t>3</w:t>
-      </w:r>
-      <w:r>
-        <w:rPr>
-          <w:noProof w:val="0"/>
-          <w:lang w:val="es-CO"/>
-        </w:rPr>
-        <w:t xml:space="preserve"> Cod XXXX</w:t>
+          <w:lang w:val="es-CO" w:eastAsia="es-CO"/>
+        </w:rPr>
+      </w:pPr>
+      <w:r>
+        <w:rPr>
+          <w:lang w:val="es-CO" w:eastAsia="es-CO"/>
+        </w:rPr>
+        <w:t>3. Andres Camilo Caballero Ayala, Ac.caballero@uniandes.edu.co, 202216295</w:t>
       </w:r>
     </w:p>
     <w:p>
@@ -101,7 +111,6 @@
         <w:rPr>
           <w:b/>
           <w:bCs/>
-          <w:noProof w:val="0"/>
           <w:lang w:val="es-CO"/>
         </w:rPr>
       </w:pPr>
@@ -109,7 +118,6 @@
         <w:rPr>
           <w:b/>
           <w:bCs/>
-          <w:noProof w:val="0"/>
           <w:lang w:val="es-CO"/>
         </w:rPr>
         <w:t>Preguntas de análisis</w:t>
@@ -125,7 +133,7 @@
         <w:jc w:val="both"/>
         <w:rPr>
           <w:rFonts w:cstheme="minorHAnsi"/>
-          <w:lang w:val="es-CO" w:eastAsia="es-CO"/>
+          <w:lang w:val="es-ES" w:eastAsia="es-CO"/>
         </w:rPr>
       </w:pPr>
       <w:r>
@@ -134,33 +142,44 @@
           <w:rFonts w:cstheme="minorHAnsi"/>
           <w:color w:val="000000"/>
           <w:shd w:val="clear" w:color="auto" w:fill="FFFFFF"/>
-          <w:lang w:val="es-CO"/>
+          <w:lang w:val="es-ES"/>
         </w:rPr>
         <w:t>¿</w:t>
       </w:r>
       <w:r>
         <w:rPr>
           <w:rFonts w:cstheme="minorHAnsi"/>
-          <w:lang w:val="es-419" w:eastAsia="es-CO"/>
+          <w:lang w:val="es-ES" w:eastAsia="es-CO"/>
         </w:rPr>
         <w:t>Qué diferencia existe entre las alturas de los dos árboles (BST y RBT)? </w:t>
       </w:r>
     </w:p>
     <w:p>
       <w:pPr>
-        <w:ind w:left="360"/>
         <w:jc w:val="both"/>
         <w:rPr>
-          <w:rFonts w:cstheme="minorHAnsi"/>
-          <w:lang w:val="es-CO" w:eastAsia="es-CO"/>
-        </w:rPr>
-      </w:pPr>
-      <w:r>
-        <w:rPr>
-          <w:rFonts w:cstheme="minorHAnsi"/>
-          <w:lang w:val="es-CO" w:eastAsia="es-CO"/>
-        </w:rPr>
-        <w:t>Se puede observar como la altura del RBT es menor a la del BST, esto debido a que el RBT esta diseñado para uqe el arbol sea equilibrado al 100% y el BST no</w:t>
+          <w:lang w:val="es-ES"/>
+        </w:rPr>
+      </w:pPr>
+      <w:r>
+        <w:rPr>
+          <w:lang w:val="es-ES"/>
+        </w:rPr>
+        <w:t>En un árbol BST, la altura del árbol puede variar significativamente dependiendo del orden en que se insertan los nodos. Si los nodos se insertan en un orden que produce un árbol desequilibrado (por ejemplo, si se insertan en orden ascendente o descendente), la altura del árbol puede ser lineal con respecto al número de nodos, lo que hace que las operaciones de búsqueda, inserción y eliminación sean menos eficientes. Por otro lado, si los nodos se insertan en un orden aleatorio, es más probable que el árbol esté más equilibrado y tenga una altura más baja.</w:t>
+      </w:r>
+    </w:p>
+    <w:p>
+      <w:pPr>
+        <w:jc w:val="both"/>
+        <w:rPr>
+          <w:lang w:val="es-ES"/>
+        </w:rPr>
+      </w:pPr>
+      <w:r>
+        <w:rPr>
+          <w:lang w:val="es-ES"/>
+        </w:rPr>
+        <w:t>En un árbol RBT, sin embargo, se toman medidas para garantizar que el árbol siempre esté relativamente equilibrado, independientemente del orden en que se inserten los nodos. Para hacer esto, se utilizan reglas específicas de coloración de nodos y rotaciones de árboles para garantizar que la altura negra de cualquier camino desde la raíz a cualquier hoja sea aproximadamente la misma. Esto significa que, en promedio, la altura de un árbol RBT es menor que la de un árbol BST no equilibrado.</w:t>
       </w:r>
     </w:p>
     <w:p>
@@ -173,101 +192,103 @@
         <w:jc w:val="both"/>
         <w:rPr>
           <w:rFonts w:cstheme="minorHAnsi"/>
-          <w:lang w:val="es-CO" w:eastAsia="es-CO"/>
+          <w:lang w:val="es-ES" w:eastAsia="es-CO"/>
         </w:rPr>
       </w:pPr>
       <w:r>
         <w:rPr>
           <w:rFonts w:cstheme="minorHAnsi"/>
-          <w:lang w:val="es-419" w:eastAsia="es-CO"/>
+          <w:lang w:val="es-ES" w:eastAsia="es-CO"/>
         </w:rPr>
         <w:t>¿</w:t>
       </w:r>
       <w:r>
         <w:rPr>
           <w:rFonts w:cstheme="minorHAnsi"/>
-          <w:lang w:val="es-419" w:eastAsia="es-CO"/>
+          <w:lang w:val="es-ES" w:eastAsia="es-CO"/>
         </w:rPr>
         <w:t>P</w:t>
       </w:r>
       <w:r>
         <w:rPr>
           <w:rFonts w:cstheme="minorHAnsi"/>
-          <w:lang w:val="es-419" w:eastAsia="es-CO"/>
+          <w:lang w:val="es-ES" w:eastAsia="es-CO"/>
         </w:rPr>
         <w:t>ercibe alguna diferencia entre la ejecución de los dos árboles (RBT y BST)?</w:t>
       </w:r>
       <w:r>
         <w:rPr>
           <w:rFonts w:cstheme="minorHAnsi"/>
-          <w:lang w:val="es-CO" w:eastAsia="es-CO"/>
-        </w:rPr>
-        <w:t xml:space="preserve"> </w:t>
-      </w:r>
-      <w:r>
-        <w:rPr>
-          <w:rFonts w:cstheme="minorHAnsi"/>
-          <w:lang w:eastAsia="es-CO"/>
-        </w:rPr>
-        <w:t xml:space="preserve">¿Por </w:t>
-      </w:r>
-      <w:proofErr w:type="spellStart"/>
-      <w:r>
-        <w:rPr>
-          <w:rFonts w:cstheme="minorHAnsi"/>
-          <w:lang w:eastAsia="es-CO"/>
-        </w:rPr>
-        <w:t>qué</w:t>
-      </w:r>
-      <w:proofErr w:type="spellEnd"/>
-      <w:r>
-        <w:rPr>
-          <w:rFonts w:cstheme="minorHAnsi"/>
-          <w:lang w:eastAsia="es-CO"/>
-        </w:rPr>
-        <w:t xml:space="preserve"> </w:t>
-      </w:r>
-      <w:proofErr w:type="spellStart"/>
-      <w:r>
-        <w:rPr>
-          <w:rFonts w:cstheme="minorHAnsi"/>
-          <w:lang w:eastAsia="es-CO"/>
-        </w:rPr>
-        <w:t>pasa</w:t>
-      </w:r>
-      <w:proofErr w:type="spellEnd"/>
-      <w:r>
-        <w:rPr>
-          <w:rFonts w:cstheme="minorHAnsi"/>
-          <w:lang w:eastAsia="es-CO"/>
-        </w:rPr>
-        <w:t xml:space="preserve"> </w:t>
-      </w:r>
-      <w:proofErr w:type="spellStart"/>
-      <w:r>
-        <w:rPr>
-          <w:rFonts w:cstheme="minorHAnsi"/>
-          <w:lang w:eastAsia="es-CO"/>
-        </w:rPr>
-        <w:t>esto</w:t>
-      </w:r>
-      <w:proofErr w:type="spellEnd"/>
-      <w:r>
-        <w:rPr>
-          <w:rFonts w:cstheme="minorHAnsi"/>
-          <w:lang w:eastAsia="es-CO"/>
-        </w:rPr>
-        <w:t>?</w:t>
+          <w:lang w:val="es-ES" w:eastAsia="es-CO"/>
+        </w:rPr>
+        <w:t xml:space="preserve"> ¿Por qué pasa esto?</w:t>
       </w:r>
     </w:p>
     <w:p>
       <w:pPr>
-        <w:ind w:left="360"/>
-        <w:rPr>
-          <w:rFonts w:cstheme="minorHAnsi"/>
-          <w:lang w:val="es-CO" w:eastAsia="es-CO"/>
-        </w:rPr>
-      </w:pPr>
+        <w:jc w:val="both"/>
+        <w:rPr>
+          <w:lang w:val="es-ES"/>
+        </w:rPr>
+      </w:pPr>
+      <w:r>
+        <w:rPr>
+          <w:lang w:val="es-ES"/>
+        </w:rPr>
+        <w:t xml:space="preserve">Sí, </w:t>
+      </w:r>
+      <w:r>
+        <w:rPr>
+          <w:lang w:val="es-ES"/>
+        </w:rPr>
+        <w:t>hay</w:t>
+      </w:r>
+      <w:r>
+        <w:rPr>
+          <w:lang w:val="es-ES"/>
+        </w:rPr>
+        <w:t xml:space="preserve"> una diferencia en el tiempo de ejecución entre los árboles RBT y BST, </w:t>
+      </w:r>
+      <w:r>
+        <w:rPr>
+          <w:lang w:val="es-ES"/>
+        </w:rPr>
+        <w:t>esto puede depender</w:t>
+      </w:r>
+      <w:r>
+        <w:rPr>
+          <w:lang w:val="es-ES"/>
+        </w:rPr>
+        <w:t xml:space="preserve"> del tipo de operaciones que se realicen en los árboles y del número de nodos que contengan.</w:t>
+      </w:r>
+    </w:p>
+    <w:p>
+      <w:pPr>
+        <w:jc w:val="both"/>
+        <w:rPr>
+          <w:lang w:val="es-ES"/>
+        </w:rPr>
+      </w:pPr>
+      <w:r>
+        <w:rPr>
+          <w:lang w:val="es-ES"/>
+        </w:rPr>
+        <w:t>En un árbol BST, si los nodos están ordenados en una lista lineal, es decir, si el árbol está desequilibrado, la búsqueda, inserción y eliminación de nodos pueden requerir un tiempo proporcional al número de nodos en el árbol, lo que significa que su tiempo de ejecución podría ser O(n). En un árbol equilibrado, en cambio, el tiempo de búsqueda, inserción y eliminación de nodos puede ser O(log n), donde n es el número de nodos en el árbol.</w:t>
+      </w:r>
+    </w:p>
+    <w:p>
+      <w:pPr>
+        <w:jc w:val="both"/>
+        <w:rPr>
+          <w:lang w:val="es-ES"/>
+        </w:rPr>
+      </w:pPr>
+      <w:r>
+        <w:rPr>
+          <w:lang w:val="es-ES"/>
+        </w:rPr>
+        <w:t>En un árbol RBT, por otro lado, debido a su estructura equilibrada, las operaciones de búsqueda, inserción y eliminación de nodos tienen un tiempo de ejecución garantizado O(log n) en el peor de los casos. Además, el hecho de que los árboles RBT estén equilibrados también significa que su tiempo de ejecución promedio para estas operaciones es menor que el de un árbol BST no equilibrado.</w:t>
+      </w:r>
     </w:p>
     <w:p>
       <w:pPr>
@@ -278,73 +299,37 @@
         </w:numPr>
         <w:rPr>
           <w:rFonts w:cstheme="minorHAnsi"/>
-          <w:lang w:eastAsia="es-CO"/>
+          <w:lang w:val="es-ES" w:eastAsia="es-CO"/>
         </w:rPr>
       </w:pPr>
       <w:r>
         <w:rPr>
           <w:rFonts w:cstheme="minorHAnsi"/>
-          <w:lang w:val="es-CO" w:eastAsia="es-CO"/>
-        </w:rPr>
-        <w:t xml:space="preserve">¿Existe alguna diferencia de complejidad entre los dos árboles (RBT y BST)? </w:t>
-      </w:r>
-      <w:proofErr w:type="spellStart"/>
-      <w:r>
-        <w:rPr>
-          <w:rFonts w:cstheme="minorHAnsi"/>
-          <w:lang w:eastAsia="es-CO"/>
-        </w:rPr>
-        <w:t>Justifique</w:t>
-      </w:r>
-      <w:proofErr w:type="spellEnd"/>
-      <w:r>
-        <w:rPr>
-          <w:rFonts w:cstheme="minorHAnsi"/>
-          <w:lang w:eastAsia="es-CO"/>
-        </w:rPr>
-        <w:t xml:space="preserve"> </w:t>
-      </w:r>
-      <w:proofErr w:type="spellStart"/>
-      <w:r>
-        <w:rPr>
-          <w:rFonts w:cstheme="minorHAnsi"/>
-          <w:lang w:eastAsia="es-CO"/>
-        </w:rPr>
-        <w:t>su</w:t>
-      </w:r>
-      <w:proofErr w:type="spellEnd"/>
-      <w:r>
-        <w:rPr>
-          <w:rFonts w:cstheme="minorHAnsi"/>
-          <w:lang w:eastAsia="es-CO"/>
-        </w:rPr>
-        <w:t xml:space="preserve"> </w:t>
-      </w:r>
-      <w:proofErr w:type="spellStart"/>
-      <w:r>
-        <w:rPr>
-          <w:rFonts w:cstheme="minorHAnsi"/>
-          <w:lang w:eastAsia="es-CO"/>
-        </w:rPr>
-        <w:t>respuesta</w:t>
-      </w:r>
-      <w:proofErr w:type="spellEnd"/>
-      <w:r>
-        <w:rPr>
-          <w:rFonts w:cstheme="minorHAnsi"/>
-          <w:lang w:eastAsia="es-CO"/>
-        </w:rPr>
-        <w:t>.</w:t>
+          <w:lang w:val="es-ES" w:eastAsia="es-CO"/>
+        </w:rPr>
+        <w:t>¿Existe alguna diferencia de complejidad entre los dos árboles (RBT y BST)? Justifique su respuesta.</w:t>
       </w:r>
     </w:p>
     <w:p>
       <w:pPr>
-        <w:ind w:left="360"/>
         <w:rPr>
           <w:rFonts w:cstheme="minorHAnsi"/>
-          <w:lang w:eastAsia="es-CO"/>
-        </w:rPr>
-      </w:pPr>
+          <w:lang w:val="es-ES" w:eastAsia="es-CO"/>
+        </w:rPr>
+      </w:pPr>
+      <w:r>
+        <w:rPr>
+          <w:rFonts w:cstheme="minorHAnsi"/>
+          <w:lang w:val="es-ES" w:eastAsia="es-CO"/>
+        </w:rPr>
+        <w:t xml:space="preserve">Como ya se explicó anteriormente con detalle, </w:t>
+      </w:r>
+      <w:r>
+        <w:rPr>
+          <w:lang w:val="es-ES"/>
+        </w:rPr>
+        <w:t>aunque ambos árboles pueden almacenar y operar sobre los mismos datos, el árbol RBT tiene una complejidad garantizada O(log n) para la búsqueda, inserción y eliminación de nodos en el peor de los casos, mientras que la complejidad de un árbol BST depende de la estructura del árbol y puede ser O(n) en el peor caso.</w:t>
+      </w:r>
     </w:p>
     <w:p>
       <w:pPr>
@@ -355,16 +340,95 @@
         </w:numPr>
         <w:rPr>
           <w:rFonts w:cstheme="minorHAnsi"/>
-          <w:lang w:val="es-CO" w:eastAsia="es-CO"/>
-        </w:rPr>
-      </w:pPr>
-      <w:r>
+          <w:lang w:val="es-ES" w:eastAsia="es-CO"/>
+        </w:rPr>
+      </w:pPr>
+      <w:r>
+        <w:rPr>
+          <w:rFonts w:cstheme="minorHAnsi"/>
+          <w:lang w:val="es-ES" w:eastAsia="es-CO"/>
+        </w:rPr>
+        <w:t>¿Existe alguna manera de cargar los datos en un árbol RBT de tal forma que su funcionamiento mejore? Si es así, mencione cuál.</w:t>
+      </w:r>
+    </w:p>
+    <w:p>
+      <w:pPr>
+        <w:jc w:val="both"/>
+        <w:rPr>
+          <w:lang w:val="es-ES"/>
+        </w:rPr>
+      </w:pPr>
+      <w:r>
+        <w:rPr>
+          <w:lang w:val="es-ES"/>
+        </w:rPr>
+        <w:lastRenderedPageBreak/>
+        <w:t>Sí, la forma en que se cargan los datos en un árbol RBT puede afectar su funcionamiento y hay ciertas técnicas que se pueden utilizar para mejorar su rendimiento.</w:t>
+      </w:r>
+    </w:p>
+    <w:p>
+      <w:pPr>
+        <w:jc w:val="both"/>
+        <w:rPr>
+          <w:lang w:val="es-ES"/>
+        </w:rPr>
+      </w:pPr>
+      <w:r>
+        <w:rPr>
+          <w:lang w:val="es-ES"/>
+        </w:rPr>
+        <w:t>Una técnica común para cargar datos en un árbol RBT de manera eficiente es utilizar una técnica llamada "inserción masiva" o "bulk-</w:t>
+      </w:r>
+      <w:proofErr w:type="spellStart"/>
+      <w:r>
+        <w:rPr>
+          <w:lang w:val="es-ES"/>
+        </w:rPr>
+        <w:t>loading</w:t>
+      </w:r>
+      <w:proofErr w:type="spellEnd"/>
+      <w:r>
+        <w:rPr>
+          <w:lang w:val="es-ES"/>
+        </w:rPr>
+        <w:t>" en inglés. En lugar de insertar cada elemento de datos individualmente en el árbol, lo que podría generar un árbol desequilibrado, la técnica de inserción masiva implica la creación del árbol completo de una sola vez.</w:t>
+      </w:r>
+    </w:p>
+    <w:p>
+      <w:pPr>
+        <w:jc w:val="both"/>
+        <w:rPr>
+          <w:lang w:val="es-ES"/>
+        </w:rPr>
+      </w:pPr>
+      <w:r>
+        <w:rPr>
+          <w:lang w:val="es-ES"/>
+        </w:rPr>
+        <w:t>Existen diferentes algoritmos para la inserción masiva en un árbol RBT, algunos de los cuales se basan en la creación de un árbol equilibrado en lugar de insertar nodos uno por uno. Un ejemplo de tal algoritmo es el algoritmo de inserción de ordenación previa o "pre-order insertion", que se basa en ordenar previamente los datos antes de crear el árbol RBT. Este algoritmo puede garantizar que el árbol RBT resultante tenga una altura balanceada y, por lo tanto, un mejor rendimiento.</w:t>
+      </w:r>
+    </w:p>
+    <w:p>
+      <w:pPr>
+        <w:jc w:val="both"/>
+        <w:rPr>
+          <w:lang w:val="es-ES"/>
+        </w:rPr>
+      </w:pPr>
+      <w:r>
+        <w:rPr>
+          <w:lang w:val="es-ES"/>
+        </w:rPr>
+        <w:t>Otro enfoque para la inserción masiva es utilizar el algoritmo "bulk insert", que funciona insertando elementos en el árbol en grupos en lugar de uno por uno. Este enfoque puede reducir la cantidad de rotaciones necesarias para equilibrar el árbol y, por lo tanto, mejorar el rendimiento.</w:t>
+      </w:r>
+    </w:p>
+    <w:p>
+      <w:pPr>
         <w:rPr>
           <w:rFonts w:cstheme="minorHAnsi"/>
           <w:lang w:val="es-CO" w:eastAsia="es-CO"/>
         </w:rPr>
-        <w:t>¿Existe alguna manera de cargar los datos en un árbol RBT de tal forma que su funcionamiento mejore? Si es así, mencione cuál.</w:t>
-      </w:r>
+      </w:pPr>
     </w:p>
     <w:p>
       <w:pPr>
@@ -396,7 +460,7 @@
 </file>
 
 <file path=word/endnotes.xml><?xml version="1.0" encoding="utf-8"?>
-<w:endnotes xmlns:wpc="http://schemas.microsoft.com/office/word/2010/wordprocessingCanvas" xmlns:cx="http://schemas.microsoft.com/office/drawing/2014/chartex" xmlns:cx1="http://schemas.microsoft.com/office/drawing/2015/9/8/chartex" xmlns:cx2="http://schemas.microsoft.com/office/drawing/2015/10/21/chartex" xmlns:cx3="http://schemas.microsoft.com/office/drawing/2016/5/9/chartex" xmlns:cx4="http://schemas.microsoft.com/office/drawing/2016/5/10/chartex" xmlns:cx5="http://schemas.microsoft.com/office/drawing/2016/5/11/chartex" xmlns:cx6="http://schemas.microsoft.com/office/drawing/2016/5/12/chartex" xmlns:cx7="http://schemas.microsoft.com/office/drawing/2016/5/13/chartex" xmlns:cx8="http://schemas.microsoft.com/office/drawing/2016/5/14/chartex" xmlns:mc="http://schemas.openxmlformats.org/markup-compatibility/2006" xmlns:aink="http://schemas.microsoft.com/office/drawing/2016/ink" xmlns:am3d="http://schemas.microsoft.com/office/drawing/2017/model3d" xmlns:o="urn:schemas-microsoft-com:office:office" xmlns:r="http://schemas.openxmlformats.org/officeDocument/2006/relationships" xmlns:m="http://schemas.openxmlformats.org/officeDocument/2006/math" xmlns:v="urn:schemas-microsoft-com:vml" xmlns:wp14="http://schemas.microsoft.com/office/word/2010/wordprocessingDrawing" xmlns:wp="http://schemas.openxmlformats.org/drawingml/2006/wordprocessingDrawing" xmlns:w10="urn:schemas-microsoft-com:office:word" xmlns:w="http://schemas.openxmlformats.org/wordprocessingml/2006/main" xmlns:w14="http://schemas.microsoft.com/office/word/2010/wordml" xmlns:w15="http://schemas.microsoft.com/office/word/2012/wordml" xmlns:w16cex="http://schemas.microsoft.com/office/word/2018/wordml/cex" xmlns:w16cid="http://schemas.microsoft.com/office/word/2016/wordml/cid" xmlns:w16="http://schemas.microsoft.com/office/word/2018/wordml" xmlns:w16sdtdh="http://schemas.microsoft.com/office/word/2020/wordml/sdtdatahash" xmlns:w16se="http://schemas.microsoft.com/office/word/2015/wordml/symex" xmlns:wpg="http://schemas.microsoft.com/office/word/2010/wordprocessingGroup" xmlns:wpi="http://schemas.microsoft.com/office/word/2010/wordprocessingInk" xmlns:wne="http://schemas.microsoft.com/office/word/2006/wordml" xmlns:wps="http://schemas.microsoft.com/office/word/2010/wordprocessingShape" mc:Ignorable="w14 w15 w16se w16cid w16 w16cex w16sdtdh wp14">
+<w:endnotes xmlns:wpc="http://schemas.microsoft.com/office/word/2010/wordprocessingCanvas" xmlns:cx="http://schemas.microsoft.com/office/drawing/2014/chartex" xmlns:cx1="http://schemas.microsoft.com/office/drawing/2015/9/8/chartex" xmlns:cx2="http://schemas.microsoft.com/office/drawing/2015/10/21/chartex" xmlns:cx3="http://schemas.microsoft.com/office/drawing/2016/5/9/chartex" xmlns:cx4="http://schemas.microsoft.com/office/drawing/2016/5/10/chartex" xmlns:cx5="http://schemas.microsoft.com/office/drawing/2016/5/11/chartex" xmlns:cx6="http://schemas.microsoft.com/office/drawing/2016/5/12/chartex" xmlns:cx7="http://schemas.microsoft.com/office/drawing/2016/5/13/chartex" xmlns:cx8="http://schemas.microsoft.com/office/drawing/2016/5/14/chartex" xmlns:mc="http://schemas.openxmlformats.org/markup-compatibility/2006" xmlns:aink="http://schemas.microsoft.com/office/drawing/2016/ink" xmlns:am3d="http://schemas.microsoft.com/office/drawing/2017/model3d" xmlns:o="urn:schemas-microsoft-com:office:office" xmlns:oel="http://schemas.microsoft.com/office/2019/extlst" xmlns:r="http://schemas.openxmlformats.org/officeDocument/2006/relationships" xmlns:m="http://schemas.openxmlformats.org/officeDocument/2006/math" xmlns:v="urn:schemas-microsoft-com:vml" xmlns:wp14="http://schemas.microsoft.com/office/word/2010/wordprocessingDrawing" xmlns:wp="http://schemas.openxmlformats.org/drawingml/2006/wordprocessingDrawing" xmlns:w10="urn:schemas-microsoft-com:office:word" xmlns:w="http://schemas.openxmlformats.org/wordprocessingml/2006/main" xmlns:w14="http://schemas.microsoft.com/office/word/2010/wordml" xmlns:w15="http://schemas.microsoft.com/office/word/2012/wordml" xmlns:w16cex="http://schemas.microsoft.com/office/word/2018/wordml/cex" xmlns:w16cid="http://schemas.microsoft.com/office/word/2016/wordml/cid" xmlns:w16="http://schemas.microsoft.com/office/word/2018/wordml" xmlns:w16du="http://schemas.microsoft.com/office/word/2023/wordml/word16du" xmlns:w16sdtdh="http://schemas.microsoft.com/office/word/2020/wordml/sdtdatahash" xmlns:w16se="http://schemas.microsoft.com/office/word/2015/wordml/symex" xmlns:wpg="http://schemas.microsoft.com/office/word/2010/wordprocessingGroup" xmlns:wpi="http://schemas.microsoft.com/office/word/2010/wordprocessingInk" xmlns:wne="http://schemas.microsoft.com/office/word/2006/wordml" xmlns:wps="http://schemas.microsoft.com/office/word/2010/wordprocessingShape" mc:Ignorable="w14 w15 w16se w16cid w16 w16cex w16sdtdh wp14">
   <w:endnote w:type="separator" w:id="-1">
     <w:p>
       <w:pPr>
@@ -421,7 +485,7 @@
 </file>
 
 <file path=word/footnotes.xml><?xml version="1.0" encoding="utf-8"?>
-<w:footnotes xmlns:wpc="http://schemas.microsoft.com/office/word/2010/wordprocessingCanvas" xmlns:cx="http://schemas.microsoft.com/office/drawing/2014/chartex" xmlns:cx1="http://schemas.microsoft.com/office/drawing/2015/9/8/chartex" xmlns:cx2="http://schemas.microsoft.com/office/drawing/2015/10/21/chartex" xmlns:cx3="http://schemas.microsoft.com/office/drawing/2016/5/9/chartex" xmlns:cx4="http://schemas.microsoft.com/office/drawing/2016/5/10/chartex" xmlns:cx5="http://schemas.microsoft.com/office/drawing/2016/5/11/chartex" xmlns:cx6="http://schemas.microsoft.com/office/drawing/2016/5/12/chartex" xmlns:cx7="http://schemas.microsoft.com/office/drawing/2016/5/13/chartex" xmlns:cx8="http://schemas.microsoft.com/office/drawing/2016/5/14/chartex" xmlns:mc="http://schemas.openxmlformats.org/markup-compatibility/2006" xmlns:aink="http://schemas.microsoft.com/office/drawing/2016/ink" xmlns:am3d="http://schemas.microsoft.com/office/drawing/2017/model3d" xmlns:o="urn:schemas-microsoft-com:office:office" xmlns:r="http://schemas.openxmlformats.org/officeDocument/2006/relationships" xmlns:m="http://schemas.openxmlformats.org/officeDocument/2006/math" xmlns:v="urn:schemas-microsoft-com:vml" xmlns:wp14="http://schemas.microsoft.com/office/word/2010/wordprocessingDrawing" xmlns:wp="http://schemas.openxmlformats.org/drawingml/2006/wordprocessingDrawing" xmlns:w10="urn:schemas-microsoft-com:office:word" xmlns:w="http://schemas.openxmlformats.org/wordprocessingml/2006/main" xmlns:w14="http://schemas.microsoft.com/office/word/2010/wordml" xmlns:w15="http://schemas.microsoft.com/office/word/2012/wordml" xmlns:w16cex="http://schemas.microsoft.com/office/word/2018/wordml/cex" xmlns:w16cid="http://schemas.microsoft.com/office/word/2016/wordml/cid" xmlns:w16="http://schemas.microsoft.com/office/word/2018/wordml" xmlns:w16sdtdh="http://schemas.microsoft.com/office/word/2020/wordml/sdtdatahash" xmlns:w16se="http://schemas.microsoft.com/office/word/2015/wordml/symex" xmlns:wpg="http://schemas.microsoft.com/office/word/2010/wordprocessingGroup" xmlns:wpi="http://schemas.microsoft.com/office/word/2010/wordprocessingInk" xmlns:wne="http://schemas.microsoft.com/office/word/2006/wordml" xmlns:wps="http://schemas.microsoft.com/office/word/2010/wordprocessingShape" mc:Ignorable="w14 w15 w16se w16cid w16 w16cex w16sdtdh wp14">
+<w:footnotes xmlns:wpc="http://schemas.microsoft.com/office/word/2010/wordprocessingCanvas" xmlns:cx="http://schemas.microsoft.com/office/drawing/2014/chartex" xmlns:cx1="http://schemas.microsoft.com/office/drawing/2015/9/8/chartex" xmlns:cx2="http://schemas.microsoft.com/office/drawing/2015/10/21/chartex" xmlns:cx3="http://schemas.microsoft.com/office/drawing/2016/5/9/chartex" xmlns:cx4="http://schemas.microsoft.com/office/drawing/2016/5/10/chartex" xmlns:cx5="http://schemas.microsoft.com/office/drawing/2016/5/11/chartex" xmlns:cx6="http://schemas.microsoft.com/office/drawing/2016/5/12/chartex" xmlns:cx7="http://schemas.microsoft.com/office/drawing/2016/5/13/chartex" xmlns:cx8="http://schemas.microsoft.com/office/drawing/2016/5/14/chartex" xmlns:mc="http://schemas.openxmlformats.org/markup-compatibility/2006" xmlns:aink="http://schemas.microsoft.com/office/drawing/2016/ink" xmlns:am3d="http://schemas.microsoft.com/office/drawing/2017/model3d" xmlns:o="urn:schemas-microsoft-com:office:office" xmlns:oel="http://schemas.microsoft.com/office/2019/extlst" xmlns:r="http://schemas.openxmlformats.org/officeDocument/2006/relationships" xmlns:m="http://schemas.openxmlformats.org/officeDocument/2006/math" xmlns:v="urn:schemas-microsoft-com:vml" xmlns:wp14="http://schemas.microsoft.com/office/word/2010/wordprocessingDrawing" xmlns:wp="http://schemas.openxmlformats.org/drawingml/2006/wordprocessingDrawing" xmlns:w10="urn:schemas-microsoft-com:office:word" xmlns:w="http://schemas.openxmlformats.org/wordprocessingml/2006/main" xmlns:w14="http://schemas.microsoft.com/office/word/2010/wordml" xmlns:w15="http://schemas.microsoft.com/office/word/2012/wordml" xmlns:w16cex="http://schemas.microsoft.com/office/word/2018/wordml/cex" xmlns:w16cid="http://schemas.microsoft.com/office/word/2016/wordml/cid" xmlns:w16="http://schemas.microsoft.com/office/word/2018/wordml" xmlns:w16du="http://schemas.microsoft.com/office/word/2023/wordml/word16du" xmlns:w16sdtdh="http://schemas.microsoft.com/office/word/2020/wordml/sdtdatahash" xmlns:w16se="http://schemas.microsoft.com/office/word/2015/wordml/symex" xmlns:wpg="http://schemas.microsoft.com/office/word/2010/wordprocessingGroup" xmlns:wpi="http://schemas.microsoft.com/office/word/2010/wordprocessingInk" xmlns:wne="http://schemas.microsoft.com/office/word/2006/wordml" xmlns:wps="http://schemas.microsoft.com/office/word/2010/wordprocessingShape" mc:Ignorable="w14 w15 w16se w16cid w16 w16cex w16sdtdh wp14">
   <w:footnote w:type="separator" w:id="-1">
     <w:p>
       <w:pPr>
@@ -446,7 +510,7 @@
 </file>
 
 <file path=word/numbering.xml><?xml version="1.0" encoding="utf-8"?>
-<w:numbering xmlns:wpc="http://schemas.microsoft.com/office/word/2010/wordprocessingCanvas" xmlns:cx="http://schemas.microsoft.com/office/drawing/2014/chartex" xmlns:cx1="http://schemas.microsoft.com/office/drawing/2015/9/8/chartex" xmlns:cx2="http://schemas.microsoft.com/office/drawing/2015/10/21/chartex" xmlns:cx3="http://schemas.microsoft.com/office/drawing/2016/5/9/chartex" xmlns:cx4="http://schemas.microsoft.com/office/drawing/2016/5/10/chartex" xmlns:cx5="http://schemas.microsoft.com/office/drawing/2016/5/11/chartex" xmlns:cx6="http://schemas.microsoft.com/office/drawing/2016/5/12/chartex" xmlns:cx7="http://schemas.microsoft.com/office/drawing/2016/5/13/chartex" xmlns:cx8="http://schemas.microsoft.com/office/drawing/2016/5/14/chartex" xmlns:mc="http://schemas.openxmlformats.org/markup-compatibility/2006" xmlns:aink="http://schemas.microsoft.com/office/drawing/2016/ink" xmlns:am3d="http://schemas.microsoft.com/office/drawing/2017/model3d" xmlns:o="urn:schemas-microsoft-com:office:office" xmlns:r="http://schemas.openxmlformats.org/officeDocument/2006/relationships" xmlns:m="http://schemas.openxmlformats.org/officeDocument/2006/math" xmlns:v="urn:schemas-microsoft-com:vml" xmlns:wp14="http://schemas.microsoft.com/office/word/2010/wordprocessingDrawing" xmlns:wp="http://schemas.openxmlformats.org/drawingml/2006/wordprocessingDrawing" xmlns:w10="urn:schemas-microsoft-com:office:word" xmlns:w="http://schemas.openxmlformats.org/wordprocessingml/2006/main" xmlns:w14="http://schemas.microsoft.com/office/word/2010/wordml" xmlns:w15="http://schemas.microsoft.com/office/word/2012/wordml" xmlns:w16cex="http://schemas.microsoft.com/office/word/2018/wordml/cex" xmlns:w16cid="http://schemas.microsoft.com/office/word/2016/wordml/cid" xmlns:w16="http://schemas.microsoft.com/office/word/2018/wordml" xmlns:w16sdtdh="http://schemas.microsoft.com/office/word/2020/wordml/sdtdatahash" xmlns:w16se="http://schemas.microsoft.com/office/word/2015/wordml/symex" xmlns:wpg="http://schemas.microsoft.com/office/word/2010/wordprocessingGroup" xmlns:wpi="http://schemas.microsoft.com/office/word/2010/wordprocessingInk" xmlns:wne="http://schemas.microsoft.com/office/word/2006/wordml" xmlns:wps="http://schemas.microsoft.com/office/word/2010/wordprocessingShape" mc:Ignorable="w14 w15 w16se w16cid w16 w16cex w16sdtdh wp14">
+<w:numbering xmlns:wpc="http://schemas.microsoft.com/office/word/2010/wordprocessingCanvas" xmlns:cx="http://schemas.microsoft.com/office/drawing/2014/chartex" xmlns:cx1="http://schemas.microsoft.com/office/drawing/2015/9/8/chartex" xmlns:cx2="http://schemas.microsoft.com/office/drawing/2015/10/21/chartex" xmlns:cx3="http://schemas.microsoft.com/office/drawing/2016/5/9/chartex" xmlns:cx4="http://schemas.microsoft.com/office/drawing/2016/5/10/chartex" xmlns:cx5="http://schemas.microsoft.com/office/drawing/2016/5/11/chartex" xmlns:cx6="http://schemas.microsoft.com/office/drawing/2016/5/12/chartex" xmlns:cx7="http://schemas.microsoft.com/office/drawing/2016/5/13/chartex" xmlns:cx8="http://schemas.microsoft.com/office/drawing/2016/5/14/chartex" xmlns:mc="http://schemas.openxmlformats.org/markup-compatibility/2006" xmlns:aink="http://schemas.microsoft.com/office/drawing/2016/ink" xmlns:am3d="http://schemas.microsoft.com/office/drawing/2017/model3d" xmlns:o="urn:schemas-microsoft-com:office:office" xmlns:oel="http://schemas.microsoft.com/office/2019/extlst" xmlns:r="http://schemas.openxmlformats.org/officeDocument/2006/relationships" xmlns:m="http://schemas.openxmlformats.org/officeDocument/2006/math" xmlns:v="urn:schemas-microsoft-com:vml" xmlns:wp14="http://schemas.microsoft.com/office/word/2010/wordprocessingDrawing" xmlns:wp="http://schemas.openxmlformats.org/drawingml/2006/wordprocessingDrawing" xmlns:w10="urn:schemas-microsoft-com:office:word" xmlns:w="http://schemas.openxmlformats.org/wordprocessingml/2006/main" xmlns:w14="http://schemas.microsoft.com/office/word/2010/wordml" xmlns:w15="http://schemas.microsoft.com/office/word/2012/wordml" xmlns:w16cex="http://schemas.microsoft.com/office/word/2018/wordml/cex" xmlns:w16cid="http://schemas.microsoft.com/office/word/2016/wordml/cid" xmlns:w16="http://schemas.microsoft.com/office/word/2018/wordml" xmlns:w16du="http://schemas.microsoft.com/office/word/2023/wordml/word16du" xmlns:w16sdtdh="http://schemas.microsoft.com/office/word/2020/wordml/sdtdatahash" xmlns:w16se="http://schemas.microsoft.com/office/word/2015/wordml/symex" xmlns:wpg="http://schemas.microsoft.com/office/word/2010/wordprocessingGroup" xmlns:wpi="http://schemas.microsoft.com/office/word/2010/wordprocessingInk" xmlns:wne="http://schemas.microsoft.com/office/word/2006/wordml" xmlns:wps="http://schemas.microsoft.com/office/word/2010/wordprocessingShape" mc:Ignorable="w14 w15 w16se w16cid w16 w16cex w16sdtdh wp14">
   <w:abstractNum w:abstractNumId="0" w15:restartNumberingAfterBreak="0">
     <w:nsid w:val="002C41A3"/>
     <w:multiLevelType w:val="hybridMultilevel"/>
@@ -1896,49 +1960,49 @@
       </w:pPr>
     </w:lvl>
   </w:abstractNum>
-  <w:num w:numId="1">
+  <w:num w:numId="1" w16cid:durableId="1258247233">
     <w:abstractNumId w:val="9"/>
   </w:num>
-  <w:num w:numId="2">
+  <w:num w:numId="2" w16cid:durableId="137236370">
     <w:abstractNumId w:val="2"/>
   </w:num>
-  <w:num w:numId="3">
+  <w:num w:numId="3" w16cid:durableId="1325426577">
     <w:abstractNumId w:val="10"/>
   </w:num>
-  <w:num w:numId="4">
+  <w:num w:numId="4" w16cid:durableId="798455097">
     <w:abstractNumId w:val="13"/>
   </w:num>
-  <w:num w:numId="5">
+  <w:num w:numId="5" w16cid:durableId="473328942">
     <w:abstractNumId w:val="14"/>
   </w:num>
-  <w:num w:numId="6">
+  <w:num w:numId="6" w16cid:durableId="637880862">
     <w:abstractNumId w:val="1"/>
   </w:num>
-  <w:num w:numId="7">
+  <w:num w:numId="7" w16cid:durableId="1000500552">
     <w:abstractNumId w:val="8"/>
   </w:num>
-  <w:num w:numId="8">
+  <w:num w:numId="8" w16cid:durableId="1199129258">
     <w:abstractNumId w:val="12"/>
   </w:num>
-  <w:num w:numId="9">
+  <w:num w:numId="9" w16cid:durableId="1136215009">
     <w:abstractNumId w:val="3"/>
   </w:num>
-  <w:num w:numId="10">
+  <w:num w:numId="10" w16cid:durableId="518929909">
     <w:abstractNumId w:val="6"/>
   </w:num>
-  <w:num w:numId="11">
+  <w:num w:numId="11" w16cid:durableId="1034887020">
     <w:abstractNumId w:val="11"/>
   </w:num>
-  <w:num w:numId="12">
+  <w:num w:numId="12" w16cid:durableId="945969344">
     <w:abstractNumId w:val="5"/>
   </w:num>
-  <w:num w:numId="13">
+  <w:num w:numId="13" w16cid:durableId="1689405786">
     <w:abstractNumId w:val="4"/>
   </w:num>
-  <w:num w:numId="14">
+  <w:num w:numId="14" w16cid:durableId="909853657">
     <w:abstractNumId w:val="7"/>
   </w:num>
-  <w:num w:numId="15">
+  <w:num w:numId="15" w16cid:durableId="483862350">
     <w:abstractNumId w:val="0"/>
   </w:num>
 </w:numbering>
@@ -2343,9 +2407,6 @@
     <w:name w:val="Normal"/>
     <w:qFormat/>
     <w:rsid w:val="003B5453"/>
-    <w:rPr>
-      <w:noProof/>
-    </w:rPr>
   </w:style>
   <w:style w:type="paragraph" w:styleId="Ttulo1">
     <w:name w:val="heading 1"/>
@@ -2462,9 +2523,6 @@
       <w:ind w:left="720"/>
       <w:contextualSpacing/>
     </w:pPr>
-    <w:rPr>
-      <w:noProof w:val="0"/>
-    </w:rPr>
   </w:style>
   <w:style w:type="character" w:styleId="Refdecomentario">
     <w:name w:val="annotation reference"/>
@@ -2490,7 +2548,6 @@
       <w:spacing w:line="240" w:lineRule="auto"/>
     </w:pPr>
     <w:rPr>
-      <w:noProof w:val="0"/>
       <w:sz w:val="20"/>
       <w:szCs w:val="20"/>
     </w:rPr>
@@ -2521,7 +2578,6 @@
     <w:rPr>
       <w:i/>
       <w:iCs/>
-      <w:noProof w:val="0"/>
       <w:color w:val="44546A" w:themeColor="text2"/>
       <w:sz w:val="18"/>
       <w:szCs w:val="18"/>
@@ -2684,6 +2740,23 @@
     <w:name w:val="normaltextrun"/>
     <w:basedOn w:val="Fuentedeprrafopredeter"/>
     <w:rsid w:val="0023496E"/>
+  </w:style>
+  <w:style w:type="paragraph" w:styleId="NormalWeb">
+    <w:name w:val="Normal (Web)"/>
+    <w:basedOn w:val="Normal"/>
+    <w:uiPriority w:val="99"/>
+    <w:semiHidden/>
+    <w:unhideWhenUsed/>
+    <w:rsid w:val="00506F5D"/>
+    <w:pPr>
+      <w:spacing w:before="100" w:beforeAutospacing="1" w:after="100" w:afterAutospacing="1" w:line="240" w:lineRule="auto"/>
+    </w:pPr>
+    <w:rPr>
+      <w:rFonts w:ascii="Times New Roman" w:eastAsia="Times New Roman" w:hAnsi="Times New Roman" w:cs="Times New Roman"/>
+      <w:sz w:val="24"/>
+      <w:szCs w:val="24"/>
+      <w:lang w:val="es-CO" w:eastAsia="es-CO"/>
+    </w:rPr>
   </w:style>
 </w:styles>
 </file>
@@ -2984,12 +3057,14 @@
 </file>
 
 <file path=customXml/item1.xml><?xml version="1.0" encoding="utf-8"?>
-<?mso-contentType ?>
-<FormTemplates xmlns="http://schemas.microsoft.com/sharepoint/v3/contenttype/forms">
-  <Display>DocumentLibraryForm</Display>
-  <Edit>DocumentLibraryForm</Edit>
-  <New>DocumentLibraryForm</New>
-</FormTemplates>
+<p:properties xmlns:p="http://schemas.microsoft.com/office/2006/metadata/properties" xmlns:xsi="http://www.w3.org/2001/XMLSchema-instance" xmlns:pc="http://schemas.microsoft.com/office/infopath/2007/PartnerControls">
+  <documentManagement>
+    <TaxCatchAll xmlns="85e30bcc-d76c-4413-8e4d-2dce22fb0743" xsi:nil="true"/>
+    <lcf76f155ced4ddcb4097134ff3c332f xmlns="164883f8-7691-4ecf-b54a-664c0d0edefe">
+      <Terms xmlns="http://schemas.microsoft.com/office/infopath/2007/PartnerControls"/>
+    </lcf76f155ced4ddcb4097134ff3c332f>
+  </documentManagement>
+</p:properties>
 </file>
 
 <file path=customXml/item2.xml><?xml version="1.0" encoding="utf-8"?>
@@ -3230,20 +3305,21 @@
 </file>
 
 <file path=customXml/item3.xml><?xml version="1.0" encoding="utf-8"?>
-<p:properties xmlns:p="http://schemas.microsoft.com/office/2006/metadata/properties" xmlns:xsi="http://www.w3.org/2001/XMLSchema-instance" xmlns:pc="http://schemas.microsoft.com/office/infopath/2007/PartnerControls">
-  <documentManagement>
-    <TaxCatchAll xmlns="85e30bcc-d76c-4413-8e4d-2dce22fb0743" xsi:nil="true"/>
-    <lcf76f155ced4ddcb4097134ff3c332f xmlns="164883f8-7691-4ecf-b54a-664c0d0edefe">
-      <Terms xmlns="http://schemas.microsoft.com/office/infopath/2007/PartnerControls"/>
-    </lcf76f155ced4ddcb4097134ff3c332f>
-  </documentManagement>
-</p:properties>
+<?mso-contentType ?>
+<FormTemplates xmlns="http://schemas.microsoft.com/sharepoint/v3/contenttype/forms">
+  <Display>DocumentLibraryForm</Display>
+  <Edit>DocumentLibraryForm</Edit>
+  <New>DocumentLibraryForm</New>
+</FormTemplates>
 </file>
 
 <file path=customXml/itemProps1.xml><?xml version="1.0" encoding="utf-8"?>
-<ds:datastoreItem xmlns:ds="http://schemas.openxmlformats.org/officeDocument/2006/customXml" ds:itemID="{1F59EA8B-1FA8-40D2-A8B0-61B9CE1E4579}">
+<ds:datastoreItem xmlns:ds="http://schemas.openxmlformats.org/officeDocument/2006/customXml" ds:itemID="{8542EACB-7939-45C8-99C3-B6897CA7A7EF}">
   <ds:schemaRefs>
-    <ds:schemaRef ds:uri="http://schemas.microsoft.com/sharepoint/v3/contenttype/forms"/>
+    <ds:schemaRef ds:uri="http://schemas.microsoft.com/office/2006/metadata/properties"/>
+    <ds:schemaRef ds:uri="http://schemas.microsoft.com/office/infopath/2007/PartnerControls"/>
+    <ds:schemaRef ds:uri="85e30bcc-d76c-4413-8e4d-2dce22fb0743"/>
+    <ds:schemaRef ds:uri="164883f8-7691-4ecf-b54a-664c0d0edefe"/>
   </ds:schemaRefs>
 </ds:datastoreItem>
 </file>
@@ -3268,12 +3344,9 @@
 </file>
 
 <file path=customXml/itemProps3.xml><?xml version="1.0" encoding="utf-8"?>
-<ds:datastoreItem xmlns:ds="http://schemas.openxmlformats.org/officeDocument/2006/customXml" ds:itemID="{8542EACB-7939-45C8-99C3-B6897CA7A7EF}">
+<ds:datastoreItem xmlns:ds="http://schemas.openxmlformats.org/officeDocument/2006/customXml" ds:itemID="{1F59EA8B-1FA8-40D2-A8B0-61B9CE1E4579}">
   <ds:schemaRefs>
-    <ds:schemaRef ds:uri="http://schemas.microsoft.com/office/2006/metadata/properties"/>
-    <ds:schemaRef ds:uri="http://schemas.microsoft.com/office/infopath/2007/PartnerControls"/>
-    <ds:schemaRef ds:uri="85e30bcc-d76c-4413-8e4d-2dce22fb0743"/>
-    <ds:schemaRef ds:uri="164883f8-7691-4ecf-b54a-664c0d0edefe"/>
+    <ds:schemaRef ds:uri="http://schemas.microsoft.com/sharepoint/v3/contenttype/forms"/>
   </ds:schemaRefs>
 </ds:datastoreItem>
 </file>
</xml_diff>

<commit_message>
Entrega Final – laboratorio 9
</commit_message>
<xml_diff>
--- a/Docs/Observaciones-Lab 9.docx
+++ b/Docs/Observaciones-Lab 9.docx
@@ -235,31 +235,7 @@
         <w:rPr>
           <w:lang w:val="es-ES"/>
         </w:rPr>
-        <w:t xml:space="preserve">Sí, </w:t>
-      </w:r>
-      <w:r>
-        <w:rPr>
-          <w:lang w:val="es-ES"/>
-        </w:rPr>
-        <w:t>hay</w:t>
-      </w:r>
-      <w:r>
-        <w:rPr>
-          <w:lang w:val="es-ES"/>
-        </w:rPr>
-        <w:t xml:space="preserve"> una diferencia en el tiempo de ejecución entre los árboles RBT y BST, </w:t>
-      </w:r>
-      <w:r>
-        <w:rPr>
-          <w:lang w:val="es-ES"/>
-        </w:rPr>
-        <w:t>esto puede depender</w:t>
-      </w:r>
-      <w:r>
-        <w:rPr>
-          <w:lang w:val="es-ES"/>
-        </w:rPr>
-        <w:t xml:space="preserve"> del tipo de operaciones que se realicen en los árboles y del número de nodos que contengan.</w:t>
+        <w:t>Sí, hay una diferencia en el tiempo de ejecución entre los árboles RBT y BST, esto puede depender del tipo de operaciones que se realicen en los árboles y del número de nodos que contengan.</w:t>
       </w:r>
     </w:p>
     <w:p>
@@ -421,6 +397,38 @@
         </w:rPr>
         <w:t>Otro enfoque para la inserción masiva es utilizar el algoritmo "bulk insert", que funciona insertando elementos en el árbol en grupos en lugar de uno por uno. Este enfoque puede reducir la cantidad de rotaciones necesarias para equilibrar el árbol y, por lo tanto, mejorar el rendimiento.</w:t>
       </w:r>
+    </w:p>
+    <w:p>
+      <w:pPr>
+        <w:pStyle w:val="Prrafodelista"/>
+        <w:numPr>
+          <w:ilvl w:val="0"/>
+          <w:numId w:val="15"/>
+        </w:numPr>
+        <w:jc w:val="both"/>
+        <w:rPr>
+          <w:lang w:val="es-ES"/>
+        </w:rPr>
+      </w:pPr>
+      <w:hyperlink r:id="rId10" w:history="1">
+        <w:r>
+          <w:rPr>
+            <w:rStyle w:val="Hipervnculo"/>
+            <w:lang w:val="es-ES"/>
+          </w:rPr>
+          <w:t>https://github.com/EDA-202310-SEC11-G03/LabBalanceTree-L-09--G-03-.git</w:t>
+        </w:r>
+      </w:hyperlink>
+    </w:p>
+    <w:p>
+      <w:pPr>
+        <w:pStyle w:val="Prrafodelista"/>
+        <w:ind w:left="360"/>
+        <w:jc w:val="both"/>
+        <w:rPr>
+          <w:lang w:val="es-ES"/>
+        </w:rPr>
+      </w:pPr>
     </w:p>
     <w:p>
       <w:pPr>
@@ -2758,6 +2766,29 @@
       <w:lang w:val="es-CO" w:eastAsia="es-CO"/>
     </w:rPr>
   </w:style>
+  <w:style w:type="character" w:styleId="Hipervnculo">
+    <w:name w:val="Hyperlink"/>
+    <w:basedOn w:val="Fuentedeprrafopredeter"/>
+    <w:uiPriority w:val="99"/>
+    <w:unhideWhenUsed/>
+    <w:rsid w:val="008075AE"/>
+    <w:rPr>
+      <w:color w:val="0563C1" w:themeColor="hyperlink"/>
+      <w:u w:val="single"/>
+    </w:rPr>
+  </w:style>
+  <w:style w:type="character" w:styleId="Mencinsinresolver">
+    <w:name w:val="Unresolved Mention"/>
+    <w:basedOn w:val="Fuentedeprrafopredeter"/>
+    <w:uiPriority w:val="99"/>
+    <w:semiHidden/>
+    <w:unhideWhenUsed/>
+    <w:rsid w:val="008075AE"/>
+    <w:rPr>
+      <w:color w:val="605E5C"/>
+      <w:shd w:val="clear" w:color="auto" w:fill="E1DFDD"/>
+    </w:rPr>
+  </w:style>
 </w:styles>
 </file>
 
@@ -3068,6 +3099,15 @@
 </file>
 
 <file path=customXml/item2.xml><?xml version="1.0" encoding="utf-8"?>
+<?mso-contentType ?>
+<FormTemplates xmlns="http://schemas.microsoft.com/sharepoint/v3/contenttype/forms">
+  <Display>DocumentLibraryForm</Display>
+  <Edit>DocumentLibraryForm</Edit>
+  <New>DocumentLibraryForm</New>
+</FormTemplates>
+</file>
+
+<file path=customXml/item3.xml><?xml version="1.0" encoding="utf-8"?>
 <ct:contentTypeSchema xmlns:ct="http://schemas.microsoft.com/office/2006/metadata/contentType" xmlns:ma="http://schemas.microsoft.com/office/2006/metadata/properties/metaAttributes" ct:_="" ma:_="" ma:contentTypeName="Documento" ma:contentTypeID="0x01010023858CF01A2EF24688B692775F4C60A4" ma:contentTypeVersion="15" ma:contentTypeDescription="Crear nuevo documento." ma:contentTypeScope="" ma:versionID="a4df9e4b793c0fa050084ef4feafa589">
   <xsd:schema xmlns:xsd="http://www.w3.org/2001/XMLSchema" xmlns:xs="http://www.w3.org/2001/XMLSchema" xmlns:p="http://schemas.microsoft.com/office/2006/metadata/properties" xmlns:ns2="164883f8-7691-4ecf-b54a-664c0d0edefe" xmlns:ns3="85e30bcc-d76c-4413-8e4d-2dce22fb0743" targetNamespace="http://schemas.microsoft.com/office/2006/metadata/properties" ma:root="true" ma:fieldsID="067b7080d2289f9ba15465beea7d18a8" ns2:_="" ns3:_="">
     <xsd:import namespace="164883f8-7691-4ecf-b54a-664c0d0edefe"/>
@@ -3304,15 +3344,6 @@
 </ct:contentTypeSchema>
 </file>
 
-<file path=customXml/item3.xml><?xml version="1.0" encoding="utf-8"?>
-<?mso-contentType ?>
-<FormTemplates xmlns="http://schemas.microsoft.com/sharepoint/v3/contenttype/forms">
-  <Display>DocumentLibraryForm</Display>
-  <Edit>DocumentLibraryForm</Edit>
-  <New>DocumentLibraryForm</New>
-</FormTemplates>
-</file>
-
 <file path=customXml/itemProps1.xml><?xml version="1.0" encoding="utf-8"?>
 <ds:datastoreItem xmlns:ds="http://schemas.openxmlformats.org/officeDocument/2006/customXml" ds:itemID="{8542EACB-7939-45C8-99C3-B6897CA7A7EF}">
   <ds:schemaRefs>
@@ -3325,6 +3356,14 @@
 </file>
 
 <file path=customXml/itemProps2.xml><?xml version="1.0" encoding="utf-8"?>
+<ds:datastoreItem xmlns:ds="http://schemas.openxmlformats.org/officeDocument/2006/customXml" ds:itemID="{1F59EA8B-1FA8-40D2-A8B0-61B9CE1E4579}">
+  <ds:schemaRefs>
+    <ds:schemaRef ds:uri="http://schemas.microsoft.com/sharepoint/v3/contenttype/forms"/>
+  </ds:schemaRefs>
+</ds:datastoreItem>
+</file>
+
+<file path=customXml/itemProps3.xml><?xml version="1.0" encoding="utf-8"?>
 <ds:datastoreItem xmlns:ds="http://schemas.openxmlformats.org/officeDocument/2006/customXml" ds:itemID="{E5A473E0-8BBD-4CF5-A146-D95D79B9F939}">
   <ds:schemaRefs>
     <ds:schemaRef ds:uri="http://schemas.microsoft.com/office/2006/metadata/contentType"/>
@@ -3341,12 +3380,4 @@
     <ds:schemaRef ds:uri="http://schemas.microsoft.com/internal/obd"/>
   </ds:schemaRefs>
 </ds:datastoreItem>
-</file>
-
-<file path=customXml/itemProps3.xml><?xml version="1.0" encoding="utf-8"?>
-<ds:datastoreItem xmlns:ds="http://schemas.openxmlformats.org/officeDocument/2006/customXml" ds:itemID="{1F59EA8B-1FA8-40D2-A8B0-61B9CE1E4579}">
-  <ds:schemaRefs>
-    <ds:schemaRef ds:uri="http://schemas.microsoft.com/sharepoint/v3/contenttype/forms"/>
-  </ds:schemaRefs>
-</ds:datastoreItem>
 </file>
</xml_diff>